<commit_message>
Update web reports - 2025-10-17 20:46:02
</commit_message>
<xml_diff>
--- a/Ohio Hospital Project Cost Tracking Report.docx
+++ b/Ohio Hospital Project Cost Tracking Report.docx
@@ -16,7 +16,7 @@
         <w:jc w:val="center"/>
       </w:pPr>
       <w:r>
-        <w:t>Report Date: October 14, 2025</w:t>
+        <w:t>Report Date: October 17, 2025</w:t>
       </w:r>
     </w:p>
     <w:p>
@@ -913,7 +913,7 @@
                 <w:b/>
                 <w:sz w:val="18"/>
               </w:rPr>
-              <w:t>31</w:t>
+              <w:t>34</w:t>
             </w:r>
           </w:p>
         </w:tc>
@@ -981,7 +981,7 @@
                 <w:rFonts w:ascii="Calibri" w:hAnsi="Calibri"/>
                 <w:sz w:val="18"/>
               </w:rPr>
-              <w:t>196</w:t>
+              <w:t>199</w:t>
             </w:r>
           </w:p>
         </w:tc>
@@ -1076,7 +1076,7 @@
                 <w:b/>
                 <w:sz w:val="18"/>
               </w:rPr>
-              <w:t>103%</w:t>
+              <w:t>113%</w:t>
             </w:r>
           </w:p>
         </w:tc>
@@ -1376,7 +1376,7 @@
                 <w:rFonts w:ascii="Calibri" w:hAnsi="Calibri"/>
                 <w:sz w:val="18"/>
               </w:rPr>
-              <w:t>$272,151</w:t>
+              <w:t>$271,959</w:t>
             </w:r>
           </w:p>
         </w:tc>
@@ -1462,7 +1462,7 @@
                 <w:rFonts w:ascii="Calibri" w:hAnsi="Calibri"/>
                 <w:sz w:val="18"/>
               </w:rPr>
-              <w:t>$662,202</w:t>
+              <w:t>$662,010</w:t>
             </w:r>
           </w:p>
         </w:tc>
@@ -1822,7 +1822,7 @@
                 <w:rFonts w:ascii="Calibri" w:hAnsi="Calibri"/>
                 <w:sz w:val="18"/>
               </w:rPr>
-              <w:t>$24,974</w:t>
+              <w:t>$17,797</w:t>
             </w:r>
           </w:p>
         </w:tc>
@@ -1839,7 +1839,7 @@
                 <w:rFonts w:ascii="Calibri" w:hAnsi="Calibri"/>
                 <w:sz w:val="18"/>
               </w:rPr>
-              <w:t>$227,316</w:t>
+              <w:t>$224,822</w:t>
             </w:r>
           </w:p>
         </w:tc>
@@ -1856,7 +1856,7 @@
                 <w:rFonts w:ascii="Calibri" w:hAnsi="Calibri"/>
                 <w:sz w:val="18"/>
               </w:rPr>
-              <w:t>$415,168</w:t>
+              <w:t>$405,731</w:t>
             </w:r>
           </w:p>
         </w:tc>
@@ -1874,7 +1874,7 @@
                 <w:b/>
                 <w:sz w:val="18"/>
               </w:rPr>
-              <w:t>$101,315</w:t>
+              <w:t>$155,995</w:t>
             </w:r>
           </w:p>
         </w:tc>
@@ -1942,7 +1942,7 @@
                 <w:rFonts w:ascii="Calibri" w:hAnsi="Calibri"/>
                 <w:sz w:val="18"/>
               </w:rPr>
-              <w:t>$768,774</w:t>
+              <w:t>$804,344</w:t>
             </w:r>
           </w:p>
         </w:tc>
@@ -1981,7 +1981,7 @@
                 <w:rFonts w:ascii="Calibri" w:hAnsi="Calibri"/>
                 <w:sz w:val="18"/>
               </w:rPr>
-              <w:t>32%</w:t>
+              <w:t>23%</w:t>
             </w:r>
           </w:p>
         </w:tc>
@@ -1999,7 +1999,7 @@
                 <w:rFonts w:ascii="Calibri" w:hAnsi="Calibri"/>
                 <w:sz w:val="18"/>
               </w:rPr>
-              <w:t>64%</w:t>
+              <w:t>63%</w:t>
             </w:r>
           </w:p>
         </w:tc>
@@ -2017,7 +2017,7 @@
                 <w:rFonts w:ascii="Calibri" w:hAnsi="Calibri"/>
                 <w:sz w:val="18"/>
               </w:rPr>
-              <w:t>83%</w:t>
+              <w:t>81%</w:t>
             </w:r>
           </w:p>
         </w:tc>
@@ -2036,7 +2036,7 @@
                 <w:b/>
                 <w:sz w:val="18"/>
               </w:rPr>
-              <w:t>46%</w:t>
+              <w:t>72%</w:t>
             </w:r>
           </w:p>
         </w:tc>
@@ -2108,7 +2108,7 @@
                 <w:rFonts w:ascii="Calibri" w:hAnsi="Calibri"/>
                 <w:sz w:val="18"/>
               </w:rPr>
-              <w:t>42%</w:t>
+              <w:t>44%</w:t>
             </w:r>
           </w:p>
         </w:tc>
@@ -2147,7 +2147,7 @@
                 <w:rFonts w:ascii="Calibri" w:hAnsi="Calibri"/>
                 <w:sz w:val="18"/>
               </w:rPr>
-              <w:t>321%</w:t>
+              <w:t>490%</w:t>
             </w:r>
           </w:p>
         </w:tc>
@@ -2165,7 +2165,7 @@
                 <w:rFonts w:ascii="Calibri" w:hAnsi="Calibri"/>
                 <w:sz w:val="18"/>
               </w:rPr>
-              <w:t>25%</w:t>
+              <w:t>27%</w:t>
             </w:r>
           </w:p>
         </w:tc>
@@ -2184,7 +2184,7 @@
                 <w:color w:val="FF0000"/>
                 <w:sz w:val="18"/>
               </w:rPr>
-              <w:t>-34%</w:t>
+              <w:t>-33%</w:t>
             </w:r>
           </w:p>
         </w:tc>
@@ -2277,7 +2277,7 @@
                 <w:color w:val="FF0000"/>
                 <w:sz w:val="18"/>
               </w:rPr>
-              <w:t>-14%</w:t>
+              <w:t>-18%</w:t>
             </w:r>
           </w:p>
         </w:tc>
@@ -2523,7 +2523,7 @@
                 <w:b/>
                 <w:sz w:val="18"/>
               </w:rPr>
-              <w:t>117</w:t>
+              <w:t>138</w:t>
             </w:r>
           </w:p>
         </w:tc>
@@ -2591,7 +2591,7 @@
                 <w:rFonts w:ascii="Calibri" w:hAnsi="Calibri"/>
                 <w:sz w:val="18"/>
               </w:rPr>
-              <w:t>294</w:t>
+              <w:t>315</w:t>
             </w:r>
           </w:p>
         </w:tc>
@@ -2686,7 +2686,7 @@
                 <w:b/>
                 <w:sz w:val="18"/>
               </w:rPr>
-              <w:t>60%</w:t>
+              <w:t>71%</w:t>
             </w:r>
           </w:p>
         </w:tc>
@@ -2758,7 +2758,7 @@
                 <w:rFonts w:ascii="Calibri" w:hAnsi="Calibri"/>
                 <w:sz w:val="18"/>
               </w:rPr>
-              <w:t>25%</w:t>
+              <w:t>27%</w:t>
             </w:r>
           </w:p>
         </w:tc>
@@ -2792,7 +2792,7 @@
         <w:t xml:space="preserve">Design and Plans For Thermal Remediation: </w:t>
       </w:r>
       <w:r>
-        <w:t>Completed on schedule (92% of planned duration). Full income received (100%). Cost within budget (32% of planned). Profitable (321% margin). Labor efficient (23% of planned).</w:t>
+        <w:t>Completed on schedule (92% of planned duration). Full income received (100%). Cost within budget (23% of planned). Profitable (490% margin). Labor efficient (23% of planned).</w:t>
       </w:r>
     </w:p>
     <w:p>
@@ -2818,7 +2818,7 @@
         <w:t>behind schedule</w:t>
       </w:r>
       <w:r>
-        <w:t xml:space="preserve"> (120% of planned duration). Partial income received (83%). Cost within budget (64% of planned). Profitable (25% margin). Labor efficient (70% of planned).</w:t>
+        <w:t xml:space="preserve"> (120% of planned duration). Partial income received (83%). Cost within budget (63% of planned). Profitable (27% margin). Labor efficient (70% of planned).</w:t>
       </w:r>
     </w:p>
     <w:p>
@@ -2835,7 +2835,7 @@
         <w:t xml:space="preserve">Drilling and Well Installation: </w:t>
       </w:r>
       <w:r>
-        <w:t xml:space="preserve">Completed on schedule (89% of planned duration). Partial income received (46%). Cost within budget (83% of planned). Loss (-34% margin). Note: This negative margin may be due to the lagging of receiving invoices, which are usually sent at the end of task or end of month. Labor </w:t>
+        <w:t xml:space="preserve">Completed on schedule (89% of planned duration). Partial income received (46%). Cost within budget (81% of planned). Loss (-33% margin). Note: This negative margin may be due to the lagging of receiving invoices, which are usually sent at the end of task or end of month. Labor </w:t>
       </w:r>
       <w:r>
         <w:rPr>
@@ -2869,7 +2869,7 @@
         <w:t xml:space="preserve">Construction and Installation: </w:t>
       </w:r>
       <w:r>
-        <w:t xml:space="preserve">Currently active with ongoing operations. Currently burning 46% of the budget and 60% of the planned labor while the duration is at 103% expected. </w:t>
+        <w:t xml:space="preserve">Currently active with ongoing operations. Currently burning 72% of the budget and 71% of the planned labor while the duration is at 113% expected. </w:t>
       </w:r>
       <w:r>
         <w:rPr>
@@ -3115,7 +3115,7 @@
       <w:r>
         <w:drawing>
           <wp:inline xmlns:a="http://schemas.openxmlformats.org/drawingml/2006/main" xmlns:pic="http://schemas.openxmlformats.org/drawingml/2006/picture">
-            <wp:extent cx="5943600" cy="3536091"/>
+            <wp:extent cx="5943600" cy="3551663"/>
             <wp:docPr id="2" name="Picture 2"/>
             <wp:cNvGraphicFramePr>
               <a:graphicFrameLocks noChangeAspect="1"/>
@@ -3136,7 +3136,7 @@
                   <pic:spPr>
                     <a:xfrm>
                       <a:off x="0" y="0"/>
-                      <a:ext cx="5943600" cy="3536091"/>
+                      <a:ext cx="5943600" cy="3551663"/>
                     </a:xfrm>
                     <a:prstGeom prst="rect"/>
                   </pic:spPr>
@@ -3189,7 +3189,7 @@
       <w:r>
         <w:drawing>
           <wp:inline xmlns:a="http://schemas.openxmlformats.org/drawingml/2006/main" xmlns:pic="http://schemas.openxmlformats.org/drawingml/2006/picture">
-            <wp:extent cx="5943600" cy="3536091"/>
+            <wp:extent cx="5943600" cy="3551663"/>
             <wp:docPr id="3" name="Picture 3"/>
             <wp:cNvGraphicFramePr>
               <a:graphicFrameLocks noChangeAspect="1"/>
@@ -3210,7 +3210,7 @@
                   <pic:spPr>
                     <a:xfrm>
                       <a:off x="0" y="0"/>
-                      <a:ext cx="5943600" cy="3536091"/>
+                      <a:ext cx="5943600" cy="3551663"/>
                     </a:xfrm>
                     <a:prstGeom prst="rect"/>
                   </pic:spPr>
@@ -3263,7 +3263,7 @@
       <w:r>
         <w:drawing>
           <wp:inline xmlns:a="http://schemas.openxmlformats.org/drawingml/2006/main" xmlns:pic="http://schemas.openxmlformats.org/drawingml/2006/picture">
-            <wp:extent cx="5943600" cy="3536091"/>
+            <wp:extent cx="5943600" cy="3551663"/>
             <wp:docPr id="4" name="Picture 4"/>
             <wp:cNvGraphicFramePr>
               <a:graphicFrameLocks noChangeAspect="1"/>
@@ -3284,7 +3284,7 @@
                   <pic:spPr>
                     <a:xfrm>
                       <a:off x="0" y="0"/>
-                      <a:ext cx="5943600" cy="3536091"/>
+                      <a:ext cx="5943600" cy="3551663"/>
                     </a:xfrm>
                     <a:prstGeom prst="rect"/>
                   </pic:spPr>
@@ -3337,7 +3337,7 @@
       <w:r>
         <w:drawing>
           <wp:inline xmlns:a="http://schemas.openxmlformats.org/drawingml/2006/main" xmlns:pic="http://schemas.openxmlformats.org/drawingml/2006/picture">
-            <wp:extent cx="5943600" cy="3536091"/>
+            <wp:extent cx="5943600" cy="3551663"/>
             <wp:docPr id="5" name="Picture 5"/>
             <wp:cNvGraphicFramePr>
               <a:graphicFrameLocks noChangeAspect="1"/>
@@ -3358,7 +3358,7 @@
                   <pic:spPr>
                     <a:xfrm>
                       <a:off x="0" y="0"/>
-                      <a:ext cx="5943600" cy="3536091"/>
+                      <a:ext cx="5943600" cy="3551663"/>
                     </a:xfrm>
                     <a:prstGeom prst="rect"/>
                   </pic:spPr>
@@ -3416,7 +3416,7 @@
       <w:r>
         <w:drawing>
           <wp:inline xmlns:a="http://schemas.openxmlformats.org/drawingml/2006/main" xmlns:pic="http://schemas.openxmlformats.org/drawingml/2006/picture">
-            <wp:extent cx="5943600" cy="3536091"/>
+            <wp:extent cx="5943600" cy="3551663"/>
             <wp:docPr id="6" name="Picture 6"/>
             <wp:cNvGraphicFramePr>
               <a:graphicFrameLocks noChangeAspect="1"/>
@@ -3437,7 +3437,7 @@
                   <pic:spPr>
                     <a:xfrm>
                       <a:off x="0" y="0"/>
-                      <a:ext cx="5943600" cy="3536091"/>
+                      <a:ext cx="5943600" cy="3551663"/>
                     </a:xfrm>
                     <a:prstGeom prst="rect"/>
                   </pic:spPr>

</xml_diff>

<commit_message>
Update web reports - 2025-10-25 22:28:58
</commit_message>
<xml_diff>
--- a/Ohio Hospital Project Cost Tracking Report.docx
+++ b/Ohio Hospital Project Cost Tracking Report.docx
@@ -16,7 +16,7 @@
         <w:jc w:val="center"/>
       </w:pPr>
       <w:r>
-        <w:t>Report Date: October 17, 2025</w:t>
+        <w:t>Report Date: October 25, 2025</w:t>
       </w:r>
     </w:p>
     <w:p>
@@ -913,7 +913,7 @@
                 <w:b/>
                 <w:sz w:val="18"/>
               </w:rPr>
-              <w:t>34</w:t>
+              <w:t>39</w:t>
             </w:r>
           </w:p>
         </w:tc>
@@ -981,7 +981,7 @@
                 <w:rFonts w:ascii="Calibri" w:hAnsi="Calibri"/>
                 <w:sz w:val="18"/>
               </w:rPr>
-              <w:t>199</w:t>
+              <w:t>207</w:t>
             </w:r>
           </w:p>
         </w:tc>
@@ -1074,9 +1074,10 @@
               <w:rPr>
                 <w:rFonts w:ascii="Calibri" w:hAnsi="Calibri"/>
                 <w:b/>
+                <w:color w:val="FF0000"/>
                 <w:sz w:val="18"/>
               </w:rPr>
-              <w:t>113%</w:t>
+              <w:t>130%</w:t>
             </w:r>
           </w:p>
         </w:tc>
@@ -1148,7 +1149,7 @@
                 <w:rFonts w:ascii="Calibri" w:hAnsi="Calibri"/>
                 <w:sz w:val="18"/>
               </w:rPr>
-              <w:t>42%</w:t>
+              <w:t>44%</w:t>
             </w:r>
           </w:p>
         </w:tc>
@@ -1376,7 +1377,7 @@
                 <w:rFonts w:ascii="Calibri" w:hAnsi="Calibri"/>
                 <w:sz w:val="18"/>
               </w:rPr>
-              <w:t>$271,959</w:t>
+              <w:t>$272,151</w:t>
             </w:r>
           </w:p>
         </w:tc>
@@ -1462,7 +1463,7 @@
                 <w:rFonts w:ascii="Calibri" w:hAnsi="Calibri"/>
                 <w:sz w:val="18"/>
               </w:rPr>
-              <w:t>$662,010</w:t>
+              <w:t>$662,202</w:t>
             </w:r>
           </w:p>
         </w:tc>
@@ -1856,7 +1857,7 @@
                 <w:rFonts w:ascii="Calibri" w:hAnsi="Calibri"/>
                 <w:sz w:val="18"/>
               </w:rPr>
-              <w:t>$405,731</w:t>
+              <w:t>$409,785</w:t>
             </w:r>
           </w:p>
         </w:tc>
@@ -1874,7 +1875,7 @@
                 <w:b/>
                 <w:sz w:val="18"/>
               </w:rPr>
-              <w:t>$155,995</w:t>
+              <w:t>$170,741</w:t>
             </w:r>
           </w:p>
         </w:tc>
@@ -1942,7 +1943,7 @@
                 <w:rFonts w:ascii="Calibri" w:hAnsi="Calibri"/>
                 <w:sz w:val="18"/>
               </w:rPr>
-              <w:t>$804,344</w:t>
+              <w:t>$823,145</w:t>
             </w:r>
           </w:p>
         </w:tc>
@@ -2017,7 +2018,7 @@
                 <w:rFonts w:ascii="Calibri" w:hAnsi="Calibri"/>
                 <w:sz w:val="18"/>
               </w:rPr>
-              <w:t>81%</w:t>
+              <w:t>82%</w:t>
             </w:r>
           </w:p>
         </w:tc>
@@ -2036,7 +2037,7 @@
                 <w:b/>
                 <w:sz w:val="18"/>
               </w:rPr>
-              <w:t>72%</w:t>
+              <w:t>78%</w:t>
             </w:r>
           </w:p>
         </w:tc>
@@ -2108,7 +2109,7 @@
                 <w:rFonts w:ascii="Calibri" w:hAnsi="Calibri"/>
                 <w:sz w:val="18"/>
               </w:rPr>
-              <w:t>44%</w:t>
+              <w:t>45%</w:t>
             </w:r>
           </w:p>
         </w:tc>
@@ -2184,7 +2185,7 @@
                 <w:color w:val="FF0000"/>
                 <w:sz w:val="18"/>
               </w:rPr>
-              <w:t>-33%</w:t>
+              <w:t>-34%</w:t>
             </w:r>
           </w:p>
         </w:tc>
@@ -2277,7 +2278,7 @@
                 <w:color w:val="FF0000"/>
                 <w:sz w:val="18"/>
               </w:rPr>
-              <w:t>-18%</w:t>
+              <w:t>-20%</w:t>
             </w:r>
           </w:p>
         </w:tc>
@@ -2523,7 +2524,7 @@
                 <w:b/>
                 <w:sz w:val="18"/>
               </w:rPr>
-              <w:t>138</w:t>
+              <w:t>163</w:t>
             </w:r>
           </w:p>
         </w:tc>
@@ -2591,7 +2592,7 @@
                 <w:rFonts w:ascii="Calibri" w:hAnsi="Calibri"/>
                 <w:sz w:val="18"/>
               </w:rPr>
-              <w:t>315</w:t>
+              <w:t>340</w:t>
             </w:r>
           </w:p>
         </w:tc>
@@ -2686,7 +2687,7 @@
                 <w:b/>
                 <w:sz w:val="18"/>
               </w:rPr>
-              <w:t>71%</w:t>
+              <w:t>84%</w:t>
             </w:r>
           </w:p>
         </w:tc>
@@ -2758,7 +2759,7 @@
                 <w:rFonts w:ascii="Calibri" w:hAnsi="Calibri"/>
                 <w:sz w:val="18"/>
               </w:rPr>
-              <w:t>27%</w:t>
+              <w:t>29%</w:t>
             </w:r>
           </w:p>
         </w:tc>
@@ -2835,7 +2836,7 @@
         <w:t xml:space="preserve">Drilling and Well Installation: </w:t>
       </w:r>
       <w:r>
-        <w:t xml:space="preserve">Completed on schedule (89% of planned duration). Partial income received (46%). Cost within budget (81% of planned). Loss (-33% margin). Note: This negative margin may be due to the lagging of receiving invoices, which are usually sent at the end of task or end of month. Labor </w:t>
+        <w:t xml:space="preserve">Completed on schedule (89% of planned duration). Partial income received (46%). Cost within budget (82% of planned). Loss (-34% margin). Note: This negative margin may be due to the lagging of receiving invoices, which are usually sent at the end of task or end of month. Labor </w:t>
       </w:r>
       <w:r>
         <w:rPr>
@@ -2869,7 +2870,7 @@
         <w:t xml:space="preserve">Construction and Installation: </w:t>
       </w:r>
       <w:r>
-        <w:t xml:space="preserve">Currently active with ongoing operations. Currently burning 72% of the budget and 71% of the planned labor while the duration is at 113% expected. </w:t>
+        <w:t xml:space="preserve">Currently active with ongoing operations. Currently burning 78% of the budget and 84% of the planned labor while the duration is at 130% expected. </w:t>
       </w:r>
       <w:r>
         <w:rPr>

</xml_diff>

<commit_message>
Update web reports - 2025-11-15 23:20:32
</commit_message>
<xml_diff>
--- a/Ohio Hospital Project Cost Tracking Report.docx
+++ b/Ohio Hospital Project Cost Tracking Report.docx
@@ -16,7 +16,7 @@
         <w:jc w:val="center"/>
       </w:pPr>
       <w:r>
-        <w:t>Report Date: October 25, 2025</w:t>
+        <w:t>Report Date: November 15, 2025</w:t>
       </w:r>
     </w:p>
     <w:p>
@@ -599,7 +599,7 @@
                 <w:b/>
                 <w:sz w:val="18"/>
               </w:rPr>
-              <w:t>09/02/25 - 10/31/25</w:t>
+              <w:t>09/02/25 - 12/05/25</w:t>
             </w:r>
           </w:p>
         </w:tc>
@@ -616,7 +616,7 @@
                 <w:rFonts w:ascii="Calibri" w:hAnsi="Calibri"/>
                 <w:sz w:val="18"/>
               </w:rPr>
-              <w:t>11/03/25 - 05/21/26</w:t>
+              <w:t>12/08/25 - 06/25/26</w:t>
             </w:r>
           </w:p>
         </w:tc>
@@ -633,7 +633,7 @@
                 <w:rFonts w:ascii="Calibri" w:hAnsi="Calibri"/>
                 <w:sz w:val="18"/>
               </w:rPr>
-              <w:t>05/22/26 - 06/12/26</w:t>
+              <w:t>06/26/26 - 07/17/26</w:t>
             </w:r>
           </w:p>
         </w:tc>
@@ -650,7 +650,7 @@
                 <w:rFonts w:ascii="Calibri" w:hAnsi="Calibri"/>
                 <w:sz w:val="18"/>
               </w:rPr>
-              <w:t>05/22/26 - 07/16/26</w:t>
+              <w:t>06/26/26 - 08/20/26</w:t>
             </w:r>
           </w:p>
         </w:tc>
@@ -667,7 +667,7 @@
                 <w:rFonts w:ascii="Calibri" w:hAnsi="Calibri"/>
                 <w:sz w:val="18"/>
               </w:rPr>
-              <w:t>04/01/25 - 07/16/26</w:t>
+              <w:t>04/01/25 - 08/20/26</w:t>
             </w:r>
           </w:p>
         </w:tc>
@@ -824,7 +824,7 @@
                 <w:rFonts w:ascii="Calibri" w:hAnsi="Calibri"/>
                 <w:sz w:val="18"/>
               </w:rPr>
-              <w:t>471</w:t>
+              <w:t>506</w:t>
             </w:r>
           </w:p>
         </w:tc>
@@ -913,7 +913,7 @@
                 <w:b/>
                 <w:sz w:val="18"/>
               </w:rPr>
-              <w:t>39</w:t>
+              <w:t>54</w:t>
             </w:r>
           </w:p>
         </w:tc>
@@ -981,7 +981,7 @@
                 <w:rFonts w:ascii="Calibri" w:hAnsi="Calibri"/>
                 <w:sz w:val="18"/>
               </w:rPr>
-              <w:t>207</w:t>
+              <w:t>228</w:t>
             </w:r>
           </w:p>
         </w:tc>
@@ -1077,7 +1077,7 @@
                 <w:color w:val="FF0000"/>
                 <w:sz w:val="18"/>
               </w:rPr>
-              <w:t>130%</w:t>
+              <w:t>180%</w:t>
             </w:r>
           </w:p>
         </w:tc>
@@ -1149,7 +1149,7 @@
                 <w:rFonts w:ascii="Calibri" w:hAnsi="Calibri"/>
                 <w:sz w:val="18"/>
               </w:rPr>
-              <w:t>44%</w:t>
+              <w:t>45%</w:t>
             </w:r>
           </w:p>
         </w:tc>
@@ -1343,7 +1343,7 @@
                 <w:rFonts w:ascii="Calibri" w:hAnsi="Calibri"/>
                 <w:sz w:val="18"/>
               </w:rPr>
-              <w:t>$105,054</w:t>
+              <w:t>$0</w:t>
             </w:r>
           </w:p>
         </w:tc>
@@ -1360,7 +1360,7 @@
                 <w:rFonts w:ascii="Calibri" w:hAnsi="Calibri"/>
                 <w:sz w:val="18"/>
               </w:rPr>
-              <w:t>$284,997</w:t>
+              <w:t>$484,609</w:t>
             </w:r>
           </w:p>
         </w:tc>
@@ -1377,7 +1377,7 @@
                 <w:rFonts w:ascii="Calibri" w:hAnsi="Calibri"/>
                 <w:sz w:val="18"/>
               </w:rPr>
-              <w:t>$272,151</w:t>
+              <w:t>$177,337</w:t>
             </w:r>
           </w:p>
         </w:tc>
@@ -1395,7 +1395,7 @@
                 <w:b/>
                 <w:sz w:val="18"/>
               </w:rPr>
-              <w:t>$0</w:t>
+              <w:t>$284,434</w:t>
             </w:r>
           </w:p>
         </w:tc>
@@ -1463,7 +1463,7 @@
                 <w:rFonts w:ascii="Calibri" w:hAnsi="Calibri"/>
                 <w:sz w:val="18"/>
               </w:rPr>
-              <w:t>$662,202</w:t>
+              <w:t>$946,380</w:t>
             </w:r>
           </w:p>
         </w:tc>
@@ -1502,7 +1502,7 @@
                 <w:rFonts w:ascii="Calibri" w:hAnsi="Calibri"/>
                 <w:sz w:val="18"/>
               </w:rPr>
-              <w:t>100%</w:t>
+              <w:t>N/A</w:t>
             </w:r>
           </w:p>
         </w:tc>
@@ -1520,7 +1520,7 @@
                 <w:rFonts w:ascii="Calibri" w:hAnsi="Calibri"/>
                 <w:sz w:val="18"/>
               </w:rPr>
-              <w:t>83%</w:t>
+              <w:t>141%</w:t>
             </w:r>
           </w:p>
         </w:tc>
@@ -1538,7 +1538,7 @@
                 <w:rFonts w:ascii="Calibri" w:hAnsi="Calibri"/>
                 <w:sz w:val="18"/>
               </w:rPr>
-              <w:t>46%</w:t>
+              <w:t>30%</w:t>
             </w:r>
           </w:p>
         </w:tc>
@@ -1557,7 +1557,7 @@
                 <w:b/>
                 <w:sz w:val="18"/>
               </w:rPr>
-              <w:t>N/A</w:t>
+              <w:t>102%</w:t>
             </w:r>
           </w:p>
         </w:tc>
@@ -1629,7 +1629,7 @@
                 <w:rFonts w:ascii="Calibri" w:hAnsi="Calibri"/>
                 <w:sz w:val="18"/>
               </w:rPr>
-              <w:t>29%</w:t>
+              <w:t>41%</w:t>
             </w:r>
           </w:p>
         </w:tc>
@@ -1823,7 +1823,7 @@
                 <w:rFonts w:ascii="Calibri" w:hAnsi="Calibri"/>
                 <w:sz w:val="18"/>
               </w:rPr>
-              <w:t>$17,797</w:t>
+              <w:t>$17,831</w:t>
             </w:r>
           </w:p>
         </w:tc>
@@ -1840,7 +1840,7 @@
                 <w:rFonts w:ascii="Calibri" w:hAnsi="Calibri"/>
                 <w:sz w:val="18"/>
               </w:rPr>
-              <w:t>$224,822</w:t>
+              <w:t>$233,956</w:t>
             </w:r>
           </w:p>
         </w:tc>
@@ -1857,7 +1857,7 @@
                 <w:rFonts w:ascii="Calibri" w:hAnsi="Calibri"/>
                 <w:sz w:val="18"/>
               </w:rPr>
-              <w:t>$409,785</w:t>
+              <w:t>$165,857</w:t>
             </w:r>
           </w:p>
         </w:tc>
@@ -1875,7 +1875,7 @@
                 <w:b/>
                 <w:sz w:val="18"/>
               </w:rPr>
-              <w:t>$170,741</w:t>
+              <w:t>$935,141</w:t>
             </w:r>
           </w:p>
         </w:tc>
@@ -1943,7 +1943,7 @@
                 <w:rFonts w:ascii="Calibri" w:hAnsi="Calibri"/>
                 <w:sz w:val="18"/>
               </w:rPr>
-              <w:t>$823,145</w:t>
+              <w:t>$1,352,784</w:t>
             </w:r>
           </w:p>
         </w:tc>
@@ -2000,7 +2000,7 @@
                 <w:rFonts w:ascii="Calibri" w:hAnsi="Calibri"/>
                 <w:sz w:val="18"/>
               </w:rPr>
-              <w:t>63%</w:t>
+              <w:t>65%</w:t>
             </w:r>
           </w:p>
         </w:tc>
@@ -2018,7 +2018,7 @@
                 <w:rFonts w:ascii="Calibri" w:hAnsi="Calibri"/>
                 <w:sz w:val="18"/>
               </w:rPr>
-              <w:t>82%</w:t>
+              <w:t>33%</w:t>
             </w:r>
           </w:p>
         </w:tc>
@@ -2035,9 +2035,10 @@
               <w:rPr>
                 <w:rFonts w:ascii="Calibri" w:hAnsi="Calibri"/>
                 <w:b/>
+                <w:color w:val="FF0000"/>
                 <w:sz w:val="18"/>
               </w:rPr>
-              <w:t>78%</w:t>
+              <w:t>429%</w:t>
             </w:r>
           </w:p>
         </w:tc>
@@ -2109,7 +2110,7 @@
                 <w:rFonts w:ascii="Calibri" w:hAnsi="Calibri"/>
                 <w:sz w:val="18"/>
               </w:rPr>
-              <w:t>45%</w:t>
+              <w:t>75%</w:t>
             </w:r>
           </w:p>
         </w:tc>
@@ -2146,9 +2147,10 @@
             <w:r>
               <w:rPr>
                 <w:rFonts w:ascii="Calibri" w:hAnsi="Calibri"/>
+                <w:color w:val="FF0000"/>
                 <w:sz w:val="18"/>
               </w:rPr>
-              <w:t>490%</w:t>
+              <w:t>-100%</w:t>
             </w:r>
           </w:p>
         </w:tc>
@@ -2166,7 +2168,7 @@
                 <w:rFonts w:ascii="Calibri" w:hAnsi="Calibri"/>
                 <w:sz w:val="18"/>
               </w:rPr>
-              <w:t>27%</w:t>
+              <w:t>107%</w:t>
             </w:r>
           </w:p>
         </w:tc>
@@ -2182,10 +2184,9 @@
             <w:r>
               <w:rPr>
                 <w:rFonts w:ascii="Calibri" w:hAnsi="Calibri"/>
-                <w:color w:val="FF0000"/>
                 <w:sz w:val="18"/>
               </w:rPr>
-              <w:t>-34%</w:t>
+              <w:t>7%</w:t>
             </w:r>
           </w:p>
         </w:tc>
@@ -2205,7 +2206,7 @@
                 <w:color w:val="FF0000"/>
                 <w:sz w:val="18"/>
               </w:rPr>
-              <w:t>-100%</w:t>
+              <w:t>-70%</w:t>
             </w:r>
           </w:p>
         </w:tc>
@@ -2278,7 +2279,7 @@
                 <w:color w:val="FF0000"/>
                 <w:sz w:val="18"/>
               </w:rPr>
-              <w:t>-20%</w:t>
+              <w:t>-30%</w:t>
             </w:r>
           </w:p>
         </w:tc>
@@ -2524,7 +2525,7 @@
                 <w:b/>
                 <w:sz w:val="18"/>
               </w:rPr>
-              <w:t>163</w:t>
+              <w:t>209</w:t>
             </w:r>
           </w:p>
         </w:tc>
@@ -2592,7 +2593,7 @@
                 <w:rFonts w:ascii="Calibri" w:hAnsi="Calibri"/>
                 <w:sz w:val="18"/>
               </w:rPr>
-              <w:t>340</w:t>
+              <w:t>386</w:t>
             </w:r>
           </w:p>
         </w:tc>
@@ -2685,9 +2686,10 @@
               <w:rPr>
                 <w:rFonts w:ascii="Calibri" w:hAnsi="Calibri"/>
                 <w:b/>
+                <w:color w:val="FF0000"/>
                 <w:sz w:val="18"/>
               </w:rPr>
-              <w:t>84%</w:t>
+              <w:t>107%</w:t>
             </w:r>
           </w:p>
         </w:tc>
@@ -2759,7 +2761,7 @@
                 <w:rFonts w:ascii="Calibri" w:hAnsi="Calibri"/>
                 <w:sz w:val="18"/>
               </w:rPr>
-              <w:t>29%</w:t>
+              <w:t>33%</w:t>
             </w:r>
           </w:p>
         </w:tc>
@@ -2793,7 +2795,16 @@
         <w:t xml:space="preserve">Design and Plans For Thermal Remediation: </w:t>
       </w:r>
       <w:r>
-        <w:t>Completed on schedule (92% of planned duration). Full income received (100%). Cost within budget (23% of planned). Profitable (490% margin). Labor efficient (23% of planned).</w:t>
+        <w:t xml:space="preserve">Completed on schedule (92% of planned duration). Partial income received (nan%). Cost within budget (23% of planned). </w:t>
+      </w:r>
+      <w:r>
+        <w:rPr>
+          <w:color w:val="FF0000"/>
+        </w:rPr>
+        <w:t>Loss (</w:t>
+      </w:r>
+      <w:r>
+        <w:t>-100% margin). Note: This negative margin may be due to the lagging of receiving invoices, which are usually sent at the end of task or end of month. Labor efficient (23% of planned).</w:t>
       </w:r>
     </w:p>
     <w:p>
@@ -2819,7 +2830,7 @@
         <w:t>behind schedule</w:t>
       </w:r>
       <w:r>
-        <w:t xml:space="preserve"> (120% of planned duration). Partial income received (83%). Cost within budget (63% of planned). Profitable (27% margin). Labor efficient (70% of planned).</w:t>
+        <w:t xml:space="preserve"> (120% of planned duration). Full income received (141%). Cost within budget (65% of planned). Profitable (107% margin). Labor efficient (70% of planned).</w:t>
       </w:r>
     </w:p>
     <w:p>
@@ -2836,7 +2847,7 @@
         <w:t xml:space="preserve">Drilling and Well Installation: </w:t>
       </w:r>
       <w:r>
-        <w:t xml:space="preserve">Completed on schedule (89% of planned duration). Partial income received (46%). Cost within budget (82% of planned). Loss (-34% margin). Note: This negative margin may be due to the lagging of receiving invoices, which are usually sent at the end of task or end of month. Labor </w:t>
+        <w:t xml:space="preserve">Completed on schedule (89% of planned duration). Partial income received (30%). Cost within budget (33% of planned). Profitable (7% margin). Labor </w:t>
       </w:r>
       <w:r>
         <w:rPr>
@@ -2870,7 +2881,7 @@
         <w:t xml:space="preserve">Construction and Installation: </w:t>
       </w:r>
       <w:r>
-        <w:t xml:space="preserve">Currently active with ongoing operations. Currently burning 78% of the budget and 84% of the planned labor while the duration is at 130% expected. </w:t>
+        <w:t xml:space="preserve">Currently active with ongoing operations. Currently burning 429% of the budget and 107% of the planned labor while the duration is at 180% expected. </w:t>
       </w:r>
       <w:r>
         <w:rPr>
@@ -2904,7 +2915,7 @@
         <w:t xml:space="preserve">Operation and Maintenance: </w:t>
       </w:r>
       <w:r>
-        <w:t>Actual: 11/03/25 - 05/21/26 | Baseline: 10/14/2025 - 05/01/2026</w:t>
+        <w:t>Actual: 12/08/25 - 06/25/26 | Baseline: 10/14/2025 - 05/01/2026</w:t>
       </w:r>
     </w:p>
     <w:p>
@@ -2921,7 +2932,7 @@
         <w:t xml:space="preserve">Demobilization: </w:t>
       </w:r>
       <w:r>
-        <w:t>Actual: 05/22/26 - 06/12/26 | Baseline: 05/04/2026 - 05/25/2026</w:t>
+        <w:t>Actual: 06/26/26 - 07/17/26 | Baseline: 05/04/2026 - 05/25/2026</w:t>
       </w:r>
     </w:p>
     <w:p>
@@ -2938,7 +2949,7 @@
         <w:t xml:space="preserve">Reporting: </w:t>
       </w:r>
       <w:r>
-        <w:t>Actual: 05/22/26 - 07/16/26 | Baseline: 05/04/2026 - 06/26/2026</w:t>
+        <w:t>Actual: 06/26/26 - 08/20/26 | Baseline: 05/04/2026 - 06/26/2026</w:t>
       </w:r>
     </w:p>
     <w:p>
@@ -3116,7 +3127,7 @@
       <w:r>
         <w:drawing>
           <wp:inline xmlns:a="http://schemas.openxmlformats.org/drawingml/2006/main" xmlns:pic="http://schemas.openxmlformats.org/drawingml/2006/picture">
-            <wp:extent cx="5943600" cy="3551663"/>
+            <wp:extent cx="5943600" cy="3536091"/>
             <wp:docPr id="2" name="Picture 2"/>
             <wp:cNvGraphicFramePr>
               <a:graphicFrameLocks noChangeAspect="1"/>
@@ -3137,7 +3148,7 @@
                   <pic:spPr>
                     <a:xfrm>
                       <a:off x="0" y="0"/>
-                      <a:ext cx="5943600" cy="3551663"/>
+                      <a:ext cx="5943600" cy="3536091"/>
                     </a:xfrm>
                     <a:prstGeom prst="rect"/>
                   </pic:spPr>
@@ -3190,7 +3201,7 @@
       <w:r>
         <w:drawing>
           <wp:inline xmlns:a="http://schemas.openxmlformats.org/drawingml/2006/main" xmlns:pic="http://schemas.openxmlformats.org/drawingml/2006/picture">
-            <wp:extent cx="5943600" cy="3551663"/>
+            <wp:extent cx="5943600" cy="3536091"/>
             <wp:docPr id="3" name="Picture 3"/>
             <wp:cNvGraphicFramePr>
               <a:graphicFrameLocks noChangeAspect="1"/>
@@ -3211,7 +3222,7 @@
                   <pic:spPr>
                     <a:xfrm>
                       <a:off x="0" y="0"/>
-                      <a:ext cx="5943600" cy="3551663"/>
+                      <a:ext cx="5943600" cy="3536091"/>
                     </a:xfrm>
                     <a:prstGeom prst="rect"/>
                   </pic:spPr>
@@ -3264,7 +3275,7 @@
       <w:r>
         <w:drawing>
           <wp:inline xmlns:a="http://schemas.openxmlformats.org/drawingml/2006/main" xmlns:pic="http://schemas.openxmlformats.org/drawingml/2006/picture">
-            <wp:extent cx="5943600" cy="3551663"/>
+            <wp:extent cx="5943600" cy="3536091"/>
             <wp:docPr id="4" name="Picture 4"/>
             <wp:cNvGraphicFramePr>
               <a:graphicFrameLocks noChangeAspect="1"/>
@@ -3285,7 +3296,7 @@
                   <pic:spPr>
                     <a:xfrm>
                       <a:off x="0" y="0"/>
-                      <a:ext cx="5943600" cy="3551663"/>
+                      <a:ext cx="5943600" cy="3536091"/>
                     </a:xfrm>
                     <a:prstGeom prst="rect"/>
                   </pic:spPr>
@@ -3338,7 +3349,7 @@
       <w:r>
         <w:drawing>
           <wp:inline xmlns:a="http://schemas.openxmlformats.org/drawingml/2006/main" xmlns:pic="http://schemas.openxmlformats.org/drawingml/2006/picture">
-            <wp:extent cx="5943600" cy="3551663"/>
+            <wp:extent cx="5943600" cy="3536091"/>
             <wp:docPr id="5" name="Picture 5"/>
             <wp:cNvGraphicFramePr>
               <a:graphicFrameLocks noChangeAspect="1"/>
@@ -3359,7 +3370,7 @@
                   <pic:spPr>
                     <a:xfrm>
                       <a:off x="0" y="0"/>
-                      <a:ext cx="5943600" cy="3551663"/>
+                      <a:ext cx="5943600" cy="3536091"/>
                     </a:xfrm>
                     <a:prstGeom prst="rect"/>
                   </pic:spPr>
@@ -3417,7 +3428,7 @@
       <w:r>
         <w:drawing>
           <wp:inline xmlns:a="http://schemas.openxmlformats.org/drawingml/2006/main" xmlns:pic="http://schemas.openxmlformats.org/drawingml/2006/picture">
-            <wp:extent cx="5943600" cy="3551663"/>
+            <wp:extent cx="5943600" cy="3536091"/>
             <wp:docPr id="6" name="Picture 6"/>
             <wp:cNvGraphicFramePr>
               <a:graphicFrameLocks noChangeAspect="1"/>
@@ -3438,7 +3449,7 @@
                   <pic:spPr>
                     <a:xfrm>
                       <a:off x="0" y="0"/>
-                      <a:ext cx="5943600" cy="3551663"/>
+                      <a:ext cx="5943600" cy="3536091"/>
                     </a:xfrm>
                     <a:prstGeom prst="rect"/>
                   </pic:spPr>

</xml_diff>

<commit_message>
Update web reports - 2025-11-16 08:14:39
</commit_message>
<xml_diff>
--- a/Ohio Hospital Project Cost Tracking Report.docx
+++ b/Ohio Hospital Project Cost Tracking Report.docx
@@ -16,7 +16,7 @@
         <w:jc w:val="center"/>
       </w:pPr>
       <w:r>
-        <w:t>Report Date: November 15, 2025</w:t>
+        <w:t>Report Date: November 16, 2025</w:t>
       </w:r>
     </w:p>
     <w:p>
@@ -981,7 +981,7 @@
                 <w:rFonts w:ascii="Calibri" w:hAnsi="Calibri"/>
                 <w:sz w:val="18"/>
               </w:rPr>
-              <w:t>228</w:t>
+              <w:t>229</w:t>
             </w:r>
           </w:p>
         </w:tc>
@@ -1343,7 +1343,7 @@
                 <w:rFonts w:ascii="Calibri" w:hAnsi="Calibri"/>
                 <w:sz w:val="18"/>
               </w:rPr>
-              <w:t>$0</w:t>
+              <w:t>$105,054</w:t>
             </w:r>
           </w:p>
         </w:tc>
@@ -1360,7 +1360,7 @@
                 <w:rFonts w:ascii="Calibri" w:hAnsi="Calibri"/>
                 <w:sz w:val="18"/>
               </w:rPr>
-              <w:t>$484,609</w:t>
+              <w:t>$284,997</w:t>
             </w:r>
           </w:p>
         </w:tc>
@@ -1377,7 +1377,7 @@
                 <w:rFonts w:ascii="Calibri" w:hAnsi="Calibri"/>
                 <w:sz w:val="18"/>
               </w:rPr>
-              <w:t>$177,337</w:t>
+              <w:t>$464,177</w:t>
             </w:r>
           </w:p>
         </w:tc>
@@ -1395,7 +1395,7 @@
                 <w:b/>
                 <w:sz w:val="18"/>
               </w:rPr>
-              <w:t>$284,434</w:t>
+              <w:t>$92,152</w:t>
             </w:r>
           </w:p>
         </w:tc>
@@ -1502,7 +1502,7 @@
                 <w:rFonts w:ascii="Calibri" w:hAnsi="Calibri"/>
                 <w:sz w:val="18"/>
               </w:rPr>
-              <w:t>N/A</w:t>
+              <w:t>100%</w:t>
             </w:r>
           </w:p>
         </w:tc>
@@ -1520,7 +1520,7 @@
                 <w:rFonts w:ascii="Calibri" w:hAnsi="Calibri"/>
                 <w:sz w:val="18"/>
               </w:rPr>
-              <w:t>141%</w:t>
+              <w:t>83%</w:t>
             </w:r>
           </w:p>
         </w:tc>
@@ -1538,7 +1538,7 @@
                 <w:rFonts w:ascii="Calibri" w:hAnsi="Calibri"/>
                 <w:sz w:val="18"/>
               </w:rPr>
-              <w:t>30%</w:t>
+              <w:t>78%</w:t>
             </w:r>
           </w:p>
         </w:tc>
@@ -1557,7 +1557,7 @@
                 <w:b/>
                 <w:sz w:val="18"/>
               </w:rPr>
-              <w:t>102%</w:t>
+              <w:t>33%</w:t>
             </w:r>
           </w:p>
         </w:tc>
@@ -1840,7 +1840,7 @@
                 <w:rFonts w:ascii="Calibri" w:hAnsi="Calibri"/>
                 <w:sz w:val="18"/>
               </w:rPr>
-              <w:t>$233,956</w:t>
+              <w:t>$233,578</w:t>
             </w:r>
           </w:p>
         </w:tc>
@@ -1857,7 +1857,7 @@
                 <w:rFonts w:ascii="Calibri" w:hAnsi="Calibri"/>
                 <w:sz w:val="18"/>
               </w:rPr>
-              <w:t>$165,857</w:t>
+              <w:t>$420,589</w:t>
             </w:r>
           </w:p>
         </w:tc>
@@ -1875,7 +1875,7 @@
                 <w:b/>
                 <w:sz w:val="18"/>
               </w:rPr>
-              <w:t>$935,141</w:t>
+              <w:t>$307,822</w:t>
             </w:r>
           </w:p>
         </w:tc>
@@ -1943,7 +1943,7 @@
                 <w:rFonts w:ascii="Calibri" w:hAnsi="Calibri"/>
                 <w:sz w:val="18"/>
               </w:rPr>
-              <w:t>$1,352,784</w:t>
+              <w:t>$979,819</w:t>
             </w:r>
           </w:p>
         </w:tc>
@@ -2018,7 +2018,7 @@
                 <w:rFonts w:ascii="Calibri" w:hAnsi="Calibri"/>
                 <w:sz w:val="18"/>
               </w:rPr>
-              <w:t>33%</w:t>
+              <w:t>84%</w:t>
             </w:r>
           </w:p>
         </w:tc>
@@ -2038,7 +2038,7 @@
                 <w:color w:val="FF0000"/>
                 <w:sz w:val="18"/>
               </w:rPr>
-              <w:t>429%</w:t>
+              <w:t>141%</w:t>
             </w:r>
           </w:p>
         </w:tc>
@@ -2110,7 +2110,7 @@
                 <w:rFonts w:ascii="Calibri" w:hAnsi="Calibri"/>
                 <w:sz w:val="18"/>
               </w:rPr>
-              <w:t>75%</w:t>
+              <w:t>54%</w:t>
             </w:r>
           </w:p>
         </w:tc>
@@ -2147,10 +2147,9 @@
             <w:r>
               <w:rPr>
                 <w:rFonts w:ascii="Calibri" w:hAnsi="Calibri"/>
-                <w:color w:val="FF0000"/>
                 <w:sz w:val="18"/>
               </w:rPr>
-              <w:t>-100%</w:t>
+              <w:t>489%</w:t>
             </w:r>
           </w:p>
         </w:tc>
@@ -2168,7 +2167,7 @@
                 <w:rFonts w:ascii="Calibri" w:hAnsi="Calibri"/>
                 <w:sz w:val="18"/>
               </w:rPr>
-              <w:t>107%</w:t>
+              <w:t>22%</w:t>
             </w:r>
           </w:p>
         </w:tc>
@@ -2186,7 +2185,7 @@
                 <w:rFonts w:ascii="Calibri" w:hAnsi="Calibri"/>
                 <w:sz w:val="18"/>
               </w:rPr>
-              <w:t>7%</w:t>
+              <w:t>10%</w:t>
             </w:r>
           </w:p>
         </w:tc>
@@ -2279,7 +2278,7 @@
                 <w:color w:val="FF0000"/>
                 <w:sz w:val="18"/>
               </w:rPr>
-              <w:t>-30%</w:t>
+              <w:t>-3%</w:t>
             </w:r>
           </w:p>
         </w:tc>
@@ -2795,16 +2794,7 @@
         <w:t xml:space="preserve">Design and Plans For Thermal Remediation: </w:t>
       </w:r>
       <w:r>
-        <w:t xml:space="preserve">Completed on schedule (92% of planned duration). Partial income received (nan%). Cost within budget (23% of planned). </w:t>
-      </w:r>
-      <w:r>
-        <w:rPr>
-          <w:color w:val="FF0000"/>
-        </w:rPr>
-        <w:t>Loss (</w:t>
-      </w:r>
-      <w:r>
-        <w:t>-100% margin). Note: This negative margin may be due to the lagging of receiving invoices, which are usually sent at the end of task or end of month. Labor efficient (23% of planned).</w:t>
+        <w:t>Completed on schedule (92% of planned duration). Full income received (100%). Cost within budget (23% of planned). Profitable (489% margin). Labor efficient (23% of planned).</w:t>
       </w:r>
     </w:p>
     <w:p>
@@ -2830,7 +2820,7 @@
         <w:t>behind schedule</w:t>
       </w:r>
       <w:r>
-        <w:t xml:space="preserve"> (120% of planned duration). Full income received (141%). Cost within budget (65% of planned). Profitable (107% margin). Labor efficient (70% of planned).</w:t>
+        <w:t xml:space="preserve"> (120% of planned duration). Partial income received (83%). Cost within budget (65% of planned). Profitable (22% margin). Labor efficient (70% of planned).</w:t>
       </w:r>
     </w:p>
     <w:p>
@@ -2847,7 +2837,7 @@
         <w:t xml:space="preserve">Drilling and Well Installation: </w:t>
       </w:r>
       <w:r>
-        <w:t xml:space="preserve">Completed on schedule (89% of planned duration). Partial income received (30%). Cost within budget (33% of planned). Profitable (7% margin). Labor </w:t>
+        <w:t xml:space="preserve">Completed on schedule (89% of planned duration). Partial income received (78%). Cost within budget (84% of planned). Profitable (10% margin). Labor </w:t>
       </w:r>
       <w:r>
         <w:rPr>
@@ -2881,7 +2871,7 @@
         <w:t xml:space="preserve">Construction and Installation: </w:t>
       </w:r>
       <w:r>
-        <w:t xml:space="preserve">Currently active with ongoing operations. Currently burning 429% of the budget and 107% of the planned labor while the duration is at 180% expected. </w:t>
+        <w:t xml:space="preserve">Currently active with ongoing operations. Currently burning 141% of the budget and 107% of the planned labor while the duration is at 180% expected. </w:t>
       </w:r>
       <w:r>
         <w:rPr>

</xml_diff>

<commit_message>
Update web reports - 2025-12-01 14:54:39
</commit_message>
<xml_diff>
--- a/Ohio Hospital Project Cost Tracking Report.docx
+++ b/Ohio Hospital Project Cost Tracking Report.docx
@@ -16,7 +16,7 @@
         <w:jc w:val="center"/>
       </w:pPr>
       <w:r>
-        <w:t>Report Date: November 16, 2025</w:t>
+        <w:t>Report Date: December 01, 2025</w:t>
       </w:r>
     </w:p>
     <w:p>
@@ -913,7 +913,7 @@
                 <w:b/>
                 <w:sz w:val="18"/>
               </w:rPr>
-              <w:t>54</w:t>
+              <w:t>65</w:t>
             </w:r>
           </w:p>
         </w:tc>
@@ -981,7 +981,7 @@
                 <w:rFonts w:ascii="Calibri" w:hAnsi="Calibri"/>
                 <w:sz w:val="18"/>
               </w:rPr>
-              <w:t>229</w:t>
+              <w:t>244</w:t>
             </w:r>
           </w:p>
         </w:tc>
@@ -1077,7 +1077,7 @@
                 <w:color w:val="FF0000"/>
                 <w:sz w:val="18"/>
               </w:rPr>
-              <w:t>180%</w:t>
+              <w:t>217%</w:t>
             </w:r>
           </w:p>
         </w:tc>
@@ -1149,7 +1149,7 @@
                 <w:rFonts w:ascii="Calibri" w:hAnsi="Calibri"/>
                 <w:sz w:val="18"/>
               </w:rPr>
-              <w:t>45%</w:t>
+              <w:t>48%</w:t>
             </w:r>
           </w:p>
         </w:tc>
@@ -1840,7 +1840,7 @@
                 <w:rFonts w:ascii="Calibri" w:hAnsi="Calibri"/>
                 <w:sz w:val="18"/>
               </w:rPr>
-              <w:t>$233,578</w:t>
+              <w:t>$239,271</w:t>
             </w:r>
           </w:p>
         </w:tc>
@@ -1857,7 +1857,7 @@
                 <w:rFonts w:ascii="Calibri" w:hAnsi="Calibri"/>
                 <w:sz w:val="18"/>
               </w:rPr>
-              <w:t>$420,589</w:t>
+              <w:t>$424,588</w:t>
             </w:r>
           </w:p>
         </w:tc>
@@ -1875,7 +1875,7 @@
                 <w:b/>
                 <w:sz w:val="18"/>
               </w:rPr>
-              <w:t>$307,822</w:t>
+              <w:t>$354,693</w:t>
             </w:r>
           </w:p>
         </w:tc>
@@ -1943,7 +1943,7 @@
                 <w:rFonts w:ascii="Calibri" w:hAnsi="Calibri"/>
                 <w:sz w:val="18"/>
               </w:rPr>
-              <w:t>$979,819</w:t>
+              <w:t>$1,036,383</w:t>
             </w:r>
           </w:p>
         </w:tc>
@@ -2000,7 +2000,7 @@
                 <w:rFonts w:ascii="Calibri" w:hAnsi="Calibri"/>
                 <w:sz w:val="18"/>
               </w:rPr>
-              <w:t>65%</w:t>
+              <w:t>67%</w:t>
             </w:r>
           </w:p>
         </w:tc>
@@ -2018,7 +2018,7 @@
                 <w:rFonts w:ascii="Calibri" w:hAnsi="Calibri"/>
                 <w:sz w:val="18"/>
               </w:rPr>
-              <w:t>84%</w:t>
+              <w:t>85%</w:t>
             </w:r>
           </w:p>
         </w:tc>
@@ -2038,7 +2038,7 @@
                 <w:color w:val="FF0000"/>
                 <w:sz w:val="18"/>
               </w:rPr>
-              <w:t>141%</w:t>
+              <w:t>163%</w:t>
             </w:r>
           </w:p>
         </w:tc>
@@ -2110,7 +2110,7 @@
                 <w:rFonts w:ascii="Calibri" w:hAnsi="Calibri"/>
                 <w:sz w:val="18"/>
               </w:rPr>
-              <w:t>54%</w:t>
+              <w:t>57%</w:t>
             </w:r>
           </w:p>
         </w:tc>
@@ -2167,7 +2167,7 @@
                 <w:rFonts w:ascii="Calibri" w:hAnsi="Calibri"/>
                 <w:sz w:val="18"/>
               </w:rPr>
-              <w:t>22%</w:t>
+              <w:t>19%</w:t>
             </w:r>
           </w:p>
         </w:tc>
@@ -2185,7 +2185,7 @@
                 <w:rFonts w:ascii="Calibri" w:hAnsi="Calibri"/>
                 <w:sz w:val="18"/>
               </w:rPr>
-              <w:t>10%</w:t>
+              <w:t>9%</w:t>
             </w:r>
           </w:p>
         </w:tc>
@@ -2205,7 +2205,7 @@
                 <w:color w:val="FF0000"/>
                 <w:sz w:val="18"/>
               </w:rPr>
-              <w:t>-70%</w:t>
+              <w:t>-74%</w:t>
             </w:r>
           </w:p>
         </w:tc>
@@ -2278,7 +2278,7 @@
                 <w:color w:val="FF0000"/>
                 <w:sz w:val="18"/>
               </w:rPr>
-              <w:t>-3%</w:t>
+              <w:t>-9%</w:t>
             </w:r>
           </w:p>
         </w:tc>
@@ -2524,7 +2524,7 @@
                 <w:b/>
                 <w:sz w:val="18"/>
               </w:rPr>
-              <w:t>209</w:t>
+              <w:t>236</w:t>
             </w:r>
           </w:p>
         </w:tc>
@@ -2592,7 +2592,7 @@
                 <w:rFonts w:ascii="Calibri" w:hAnsi="Calibri"/>
                 <w:sz w:val="18"/>
               </w:rPr>
-              <w:t>386</w:t>
+              <w:t>413</w:t>
             </w:r>
           </w:p>
         </w:tc>
@@ -2688,7 +2688,7 @@
                 <w:color w:val="FF0000"/>
                 <w:sz w:val="18"/>
               </w:rPr>
-              <w:t>107%</w:t>
+              <w:t>121%</w:t>
             </w:r>
           </w:p>
         </w:tc>
@@ -2760,7 +2760,7 @@
                 <w:rFonts w:ascii="Calibri" w:hAnsi="Calibri"/>
                 <w:sz w:val="18"/>
               </w:rPr>
-              <w:t>33%</w:t>
+              <w:t>36%</w:t>
             </w:r>
           </w:p>
         </w:tc>
@@ -2820,7 +2820,7 @@
         <w:t>behind schedule</w:t>
       </w:r>
       <w:r>
-        <w:t xml:space="preserve"> (120% of planned duration). Partial income received (83%). Cost within budget (65% of planned). Profitable (22% margin). Labor efficient (70% of planned).</w:t>
+        <w:t xml:space="preserve"> (120% of planned duration). Partial income received (83%). Cost within budget (67% of planned). Profitable (19% margin). Labor efficient (70% of planned).</w:t>
       </w:r>
     </w:p>
     <w:p>
@@ -2837,7 +2837,7 @@
         <w:t xml:space="preserve">Drilling and Well Installation: </w:t>
       </w:r>
       <w:r>
-        <w:t xml:space="preserve">Completed on schedule (89% of planned duration). Partial income received (78%). Cost within budget (84% of planned). Profitable (10% margin). Labor </w:t>
+        <w:t xml:space="preserve">Completed on schedule (89% of planned duration). Partial income received (78%). Cost within budget (85% of planned). Profitable (9% margin). Labor </w:t>
       </w:r>
       <w:r>
         <w:rPr>
@@ -2871,7 +2871,7 @@
         <w:t xml:space="preserve">Construction and Installation: </w:t>
       </w:r>
       <w:r>
-        <w:t xml:space="preserve">Currently active with ongoing operations. Currently burning 141% of the budget and 107% of the planned labor while the duration is at 180% expected. </w:t>
+        <w:t xml:space="preserve">Currently active with ongoing operations. Currently burning 163% of the budget and 121% of the planned labor while the duration is at 217% expected. </w:t>
       </w:r>
       <w:r>
         <w:rPr>

</xml_diff>

<commit_message>
Update web reports - 2025-12-31 16:42:34
</commit_message>
<xml_diff>
--- a/Ohio Hospital Project Cost Tracking Report.docx
+++ b/Ohio Hospital Project Cost Tracking Report.docx
@@ -16,7 +16,7 @@
         <w:jc w:val="center"/>
       </w:pPr>
       <w:r>
-        <w:t>Report Date: December 01, 2025</w:t>
+        <w:t>Report Date: December 12, 2025</w:t>
       </w:r>
     </w:p>
     <w:p>
@@ -126,7 +126,6 @@
             <w:r>
               <w:rPr>
                 <w:rFonts w:ascii="Calibri" w:hAnsi="Calibri"/>
-                <w:b/>
                 <w:sz w:val="18"/>
               </w:rPr>
               <w:t>400</w:t>
@@ -144,6 +143,7 @@
             <w:r>
               <w:rPr>
                 <w:rFonts w:ascii="Calibri" w:hAnsi="Calibri"/>
+                <w:b/>
                 <w:sz w:val="18"/>
               </w:rPr>
               <w:t>500</w:t>
@@ -282,7 +282,6 @@
             <w:r>
               <w:rPr>
                 <w:rFonts w:ascii="Calibri" w:hAnsi="Calibri"/>
-                <w:b/>
                 <w:sz w:val="18"/>
               </w:rPr>
               <w:t>Construction</w:t>
@@ -300,6 +299,7 @@
             <w:r>
               <w:rPr>
                 <w:rFonts w:ascii="Calibri" w:hAnsi="Calibri"/>
+                <w:b/>
                 <w:sz w:val="18"/>
               </w:rPr>
               <w:t>Heating</w:t>
@@ -439,10 +439,9 @@
             <w:r>
               <w:rPr>
                 <w:rFonts w:ascii="Calibri" w:hAnsi="Calibri"/>
-                <w:b/>
                 <w:sz w:val="18"/>
               </w:rPr>
-              <w:t>In Progress</w:t>
+              <w:t>Completed</w:t>
             </w:r>
           </w:p>
         </w:tc>
@@ -457,9 +456,10 @@
             <w:r>
               <w:rPr>
                 <w:rFonts w:ascii="Calibri" w:hAnsi="Calibri"/>
+                <w:b/>
                 <w:sz w:val="18"/>
               </w:rPr>
-              <w:t>Future</w:t>
+              <w:t>In Progress</w:t>
             </w:r>
           </w:p>
         </w:tc>
@@ -596,7 +596,6 @@
             <w:r>
               <w:rPr>
                 <w:rFonts w:ascii="Calibri" w:hAnsi="Calibri"/>
-                <w:b/>
                 <w:sz w:val="18"/>
               </w:rPr>
               <w:t>09/02/25 - 12/05/25</w:t>
@@ -614,6 +613,7 @@
             <w:r>
               <w:rPr>
                 <w:rFonts w:ascii="Calibri" w:hAnsi="Calibri"/>
+                <w:b/>
                 <w:sz w:val="18"/>
               </w:rPr>
               <w:t>12/08/25 - 06/25/26</w:t>
@@ -753,7 +753,6 @@
             <w:r>
               <w:rPr>
                 <w:rFonts w:ascii="Calibri" w:hAnsi="Calibri"/>
-                <w:b/>
                 <w:sz w:val="18"/>
               </w:rPr>
               <w:t>30</w:t>
@@ -771,6 +770,7 @@
             <w:r>
               <w:rPr>
                 <w:rFonts w:ascii="Calibri" w:hAnsi="Calibri"/>
+                <w:b/>
                 <w:sz w:val="18"/>
               </w:rPr>
               <w:t>200</w:t>
@@ -910,10 +910,27 @@
             <w:r>
               <w:rPr>
                 <w:rFonts w:ascii="Calibri" w:hAnsi="Calibri"/>
+                <w:sz w:val="18"/>
+              </w:rPr>
+              <w:t>69</w:t>
+            </w:r>
+          </w:p>
+        </w:tc>
+        <w:tc>
+          <w:tcPr>
+            <w:tcW w:type="dxa" w:w="960"/>
+          </w:tcPr>
+          <w:p>
+            <w:pPr>
+              <w:jc w:val="center"/>
+            </w:pPr>
+            <w:r>
+              <w:rPr>
+                <w:rFonts w:ascii="Calibri" w:hAnsi="Calibri"/>
                 <w:b/>
                 <w:sz w:val="18"/>
               </w:rPr>
-              <w:t>65</w:t>
+              <w:t>4</w:t>
             </w:r>
           </w:p>
         </w:tc>
@@ -964,24 +981,7 @@
                 <w:rFonts w:ascii="Calibri" w:hAnsi="Calibri"/>
                 <w:sz w:val="18"/>
               </w:rPr>
-              <w:t>N/A</w:t>
-            </w:r>
-          </w:p>
-        </w:tc>
-        <w:tc>
-          <w:tcPr>
-            <w:tcW w:type="dxa" w:w="960"/>
-          </w:tcPr>
-          <w:p>
-            <w:pPr>
-              <w:jc w:val="center"/>
-            </w:pPr>
-            <w:r>
-              <w:rPr>
-                <w:rFonts w:ascii="Calibri" w:hAnsi="Calibri"/>
-                <w:sz w:val="18"/>
-              </w:rPr>
-              <w:t>244</w:t>
+              <w:t>255</w:t>
             </w:r>
           </w:p>
         </w:tc>
@@ -1073,11 +1073,29 @@
             <w:r>
               <w:rPr>
                 <w:rFonts w:ascii="Calibri" w:hAnsi="Calibri"/>
-                <w:b/>
                 <w:color w:val="FF0000"/>
                 <w:sz w:val="18"/>
               </w:rPr>
-              <w:t>217%</w:t>
+              <w:t>230%</w:t>
+            </w:r>
+          </w:p>
+        </w:tc>
+        <w:tc>
+          <w:tcPr>
+            <w:tcW w:type="dxa" w:w="960"/>
+            <w:shd w:val="clear" w:color="auto" w:fill="D4F0D4"/>
+          </w:tcPr>
+          <w:p>
+            <w:pPr>
+              <w:jc w:val="center"/>
+            </w:pPr>
+            <w:r>
+              <w:rPr>
+                <w:rFonts w:ascii="Calibri" w:hAnsi="Calibri"/>
+                <w:b/>
+                <w:sz w:val="18"/>
+              </w:rPr>
+              <w:t>2%</w:t>
             </w:r>
           </w:p>
         </w:tc>
@@ -1131,25 +1149,7 @@
                 <w:rFonts w:ascii="Calibri" w:hAnsi="Calibri"/>
                 <w:sz w:val="18"/>
               </w:rPr>
-              <w:t>N/A</w:t>
-            </w:r>
-          </w:p>
-        </w:tc>
-        <w:tc>
-          <w:tcPr>
-            <w:tcW w:type="dxa" w:w="960"/>
-            <w:shd w:val="clear" w:color="auto" w:fill="D4F0D4"/>
-          </w:tcPr>
-          <w:p>
-            <w:pPr>
-              <w:jc w:val="center"/>
-            </w:pPr>
-            <w:r>
-              <w:rPr>
-                <w:rFonts w:ascii="Calibri" w:hAnsi="Calibri"/>
-                <w:sz w:val="18"/>
-              </w:rPr>
-              <w:t>48%</w:t>
+              <w:t>50%</w:t>
             </w:r>
           </w:p>
         </w:tc>
@@ -1235,7 +1235,6 @@
             <w:r>
               <w:rPr>
                 <w:rFonts w:ascii="Calibri" w:hAnsi="Calibri"/>
-                <w:b/>
                 <w:sz w:val="18"/>
               </w:rPr>
               <w:t>$279,193</w:t>
@@ -1253,6 +1252,7 @@
             <w:r>
               <w:rPr>
                 <w:rFonts w:ascii="Calibri" w:hAnsi="Calibri"/>
+                <w:b/>
                 <w:sz w:val="18"/>
               </w:rPr>
               <w:t>$648,306</w:t>
@@ -1392,10 +1392,9 @@
             <w:r>
               <w:rPr>
                 <w:rFonts w:ascii="Calibri" w:hAnsi="Calibri"/>
-                <w:b/>
                 <w:sz w:val="18"/>
               </w:rPr>
-              <w:t>$92,152</w:t>
+              <w:t>$178,499</w:t>
             </w:r>
           </w:p>
         </w:tc>
@@ -1410,6 +1409,7 @@
             <w:r>
               <w:rPr>
                 <w:rFonts w:ascii="Calibri" w:hAnsi="Calibri"/>
+                <w:b/>
                 <w:sz w:val="18"/>
               </w:rPr>
               <w:t>$0</w:t>
@@ -1463,7 +1463,7 @@
                 <w:rFonts w:ascii="Calibri" w:hAnsi="Calibri"/>
                 <w:sz w:val="18"/>
               </w:rPr>
-              <w:t>$946,380</w:t>
+              <w:t>$1,032,727</w:t>
             </w:r>
           </w:p>
         </w:tc>
@@ -1554,10 +1554,9 @@
             <w:r>
               <w:rPr>
                 <w:rFonts w:ascii="Calibri" w:hAnsi="Calibri"/>
-                <w:b/>
                 <w:sz w:val="18"/>
               </w:rPr>
-              <w:t>33%</w:t>
+              <w:t>64%</w:t>
             </w:r>
           </w:p>
         </w:tc>
@@ -1573,6 +1572,7 @@
             <w:r>
               <w:rPr>
                 <w:rFonts w:ascii="Calibri" w:hAnsi="Calibri"/>
+                <w:b/>
                 <w:sz w:val="18"/>
               </w:rPr>
               <w:t>N/A</w:t>
@@ -1629,7 +1629,7 @@
                 <w:rFonts w:ascii="Calibri" w:hAnsi="Calibri"/>
                 <w:sz w:val="18"/>
               </w:rPr>
-              <w:t>41%</w:t>
+              <w:t>45%</w:t>
             </w:r>
           </w:p>
         </w:tc>
@@ -1715,7 +1715,6 @@
             <w:r>
               <w:rPr>
                 <w:rFonts w:ascii="Calibri" w:hAnsi="Calibri"/>
-                <w:b/>
                 <w:sz w:val="18"/>
               </w:rPr>
               <w:t>$218,009</w:t>
@@ -1733,6 +1732,7 @@
             <w:r>
               <w:rPr>
                 <w:rFonts w:ascii="Calibri" w:hAnsi="Calibri"/>
+                <w:b/>
                 <w:sz w:val="18"/>
               </w:rPr>
               <w:t>$437,461</w:t>
@@ -1840,7 +1840,7 @@
                 <w:rFonts w:ascii="Calibri" w:hAnsi="Calibri"/>
                 <w:sz w:val="18"/>
               </w:rPr>
-              <w:t>$239,271</w:t>
+              <w:t>$239,306</w:t>
             </w:r>
           </w:p>
         </w:tc>
@@ -1872,10 +1872,27 @@
             <w:r>
               <w:rPr>
                 <w:rFonts w:ascii="Calibri" w:hAnsi="Calibri"/>
+                <w:sz w:val="18"/>
+              </w:rPr>
+              <w:t>$377,704</w:t>
+            </w:r>
+          </w:p>
+        </w:tc>
+        <w:tc>
+          <w:tcPr>
+            <w:tcW w:type="dxa" w:w="960"/>
+          </w:tcPr>
+          <w:p>
+            <w:pPr>
+              <w:jc w:val="center"/>
+            </w:pPr>
+            <w:r>
+              <w:rPr>
+                <w:rFonts w:ascii="Calibri" w:hAnsi="Calibri"/>
                 <w:b/>
                 <w:sz w:val="18"/>
               </w:rPr>
-              <w:t>$354,693</w:t>
+              <w:t>$15,350</w:t>
             </w:r>
           </w:p>
         </w:tc>
@@ -1926,24 +1943,7 @@
                 <w:rFonts w:ascii="Calibri" w:hAnsi="Calibri"/>
                 <w:sz w:val="18"/>
               </w:rPr>
-              <w:t>$0</w:t>
-            </w:r>
-          </w:p>
-        </w:tc>
-        <w:tc>
-          <w:tcPr>
-            <w:tcW w:type="dxa" w:w="960"/>
-          </w:tcPr>
-          <w:p>
-            <w:pPr>
-              <w:jc w:val="center"/>
-            </w:pPr>
-            <w:r>
-              <w:rPr>
-                <w:rFonts w:ascii="Calibri" w:hAnsi="Calibri"/>
-                <w:sz w:val="18"/>
-              </w:rPr>
-              <w:t>$1,036,383</w:t>
+              <w:t>$1,074,779</w:t>
             </w:r>
           </w:p>
         </w:tc>
@@ -2034,11 +2034,29 @@
             <w:r>
               <w:rPr>
                 <w:rFonts w:ascii="Calibri" w:hAnsi="Calibri"/>
-                <w:b/>
                 <w:color w:val="FF0000"/>
                 <w:sz w:val="18"/>
               </w:rPr>
-              <w:t>163%</w:t>
+              <w:t>173%</w:t>
+            </w:r>
+          </w:p>
+        </w:tc>
+        <w:tc>
+          <w:tcPr>
+            <w:tcW w:type="dxa" w:w="960"/>
+            <w:shd w:val="clear" w:color="auto" w:fill="D4F0D4"/>
+          </w:tcPr>
+          <w:p>
+            <w:pPr>
+              <w:jc w:val="center"/>
+            </w:pPr>
+            <w:r>
+              <w:rPr>
+                <w:rFonts w:ascii="Calibri" w:hAnsi="Calibri"/>
+                <w:b/>
+                <w:sz w:val="18"/>
+              </w:rPr>
+              <w:t>4%</w:t>
             </w:r>
           </w:p>
         </w:tc>
@@ -2092,25 +2110,7 @@
                 <w:rFonts w:ascii="Calibri" w:hAnsi="Calibri"/>
                 <w:sz w:val="18"/>
               </w:rPr>
-              <w:t>N/A</w:t>
-            </w:r>
-          </w:p>
-        </w:tc>
-        <w:tc>
-          <w:tcPr>
-            <w:tcW w:type="dxa" w:w="960"/>
-            <w:shd w:val="clear" w:color="auto" w:fill="D4F0D4"/>
-          </w:tcPr>
-          <w:p>
-            <w:pPr>
-              <w:jc w:val="center"/>
-            </w:pPr>
-            <w:r>
-              <w:rPr>
-                <w:rFonts w:ascii="Calibri" w:hAnsi="Calibri"/>
-                <w:sz w:val="18"/>
-              </w:rPr>
-              <w:t>57%</w:t>
+              <w:t>59%</w:t>
             </w:r>
           </w:p>
         </w:tc>
@@ -2201,11 +2201,10 @@
             <w:r>
               <w:rPr>
                 <w:rFonts w:ascii="Calibri" w:hAnsi="Calibri"/>
-                <w:b/>
                 <w:color w:val="FF0000"/>
                 <w:sz w:val="18"/>
               </w:rPr>
-              <w:t>-74%</w:t>
+              <w:t>-53%</w:t>
             </w:r>
           </w:p>
         </w:tc>
@@ -2221,9 +2220,11 @@
             <w:r>
               <w:rPr>
                 <w:rFonts w:ascii="Calibri" w:hAnsi="Calibri"/>
+                <w:b/>
+                <w:color w:val="FF0000"/>
                 <w:sz w:val="18"/>
               </w:rPr>
-              <w:t>N/A</w:t>
+              <w:t>-100%</w:t>
             </w:r>
           </w:p>
         </w:tc>
@@ -2278,7 +2279,7 @@
                 <w:color w:val="FF0000"/>
                 <w:sz w:val="18"/>
               </w:rPr>
-              <w:t>-9%</w:t>
+              <w:t>-4%</w:t>
             </w:r>
           </w:p>
         </w:tc>
@@ -2364,7 +2365,6 @@
             <w:r>
               <w:rPr>
                 <w:rFonts w:ascii="Calibri" w:hAnsi="Calibri"/>
-                <w:b/>
                 <w:sz w:val="18"/>
               </w:rPr>
               <w:t>195</w:t>
@@ -2382,6 +2382,7 @@
             <w:r>
               <w:rPr>
                 <w:rFonts w:ascii="Calibri" w:hAnsi="Calibri"/>
+                <w:b/>
                 <w:sz w:val="18"/>
               </w:rPr>
               <w:t>537</w:t>
@@ -2521,10 +2522,27 @@
             <w:r>
               <w:rPr>
                 <w:rFonts w:ascii="Calibri" w:hAnsi="Calibri"/>
+                <w:sz w:val="18"/>
+              </w:rPr>
+              <w:t>227</w:t>
+            </w:r>
+          </w:p>
+        </w:tc>
+        <w:tc>
+          <w:tcPr>
+            <w:tcW w:type="dxa" w:w="960"/>
+          </w:tcPr>
+          <w:p>
+            <w:pPr>
+              <w:jc w:val="center"/>
+            </w:pPr>
+            <w:r>
+              <w:rPr>
+                <w:rFonts w:ascii="Calibri" w:hAnsi="Calibri"/>
                 <w:b/>
                 <w:sz w:val="18"/>
               </w:rPr>
-              <w:t>236</w:t>
+              <w:t>45</w:t>
             </w:r>
           </w:p>
         </w:tc>
@@ -2575,24 +2593,7 @@
                 <w:rFonts w:ascii="Calibri" w:hAnsi="Calibri"/>
                 <w:sz w:val="18"/>
               </w:rPr>
-              <w:t>0</w:t>
-            </w:r>
-          </w:p>
-        </w:tc>
-        <w:tc>
-          <w:tcPr>
-            <w:tcW w:type="dxa" w:w="960"/>
-          </w:tcPr>
-          <w:p>
-            <w:pPr>
-              <w:jc w:val="center"/>
-            </w:pPr>
-            <w:r>
-              <w:rPr>
-                <w:rFonts w:ascii="Calibri" w:hAnsi="Calibri"/>
-                <w:sz w:val="18"/>
-              </w:rPr>
-              <w:t>413</w:t>
+              <w:t>449</w:t>
             </w:r>
           </w:p>
         </w:tc>
@@ -2684,11 +2685,29 @@
             <w:r>
               <w:rPr>
                 <w:rFonts w:ascii="Calibri" w:hAnsi="Calibri"/>
-                <w:b/>
                 <w:color w:val="FF0000"/>
                 <w:sz w:val="18"/>
               </w:rPr>
-              <w:t>121%</w:t>
+              <w:t>116%</w:t>
+            </w:r>
+          </w:p>
+        </w:tc>
+        <w:tc>
+          <w:tcPr>
+            <w:tcW w:type="dxa" w:w="960"/>
+            <w:shd w:val="clear" w:color="auto" w:fill="D4F0D4"/>
+          </w:tcPr>
+          <w:p>
+            <w:pPr>
+              <w:jc w:val="center"/>
+            </w:pPr>
+            <w:r>
+              <w:rPr>
+                <w:rFonts w:ascii="Calibri" w:hAnsi="Calibri"/>
+                <w:b/>
+                <w:sz w:val="18"/>
+              </w:rPr>
+              <w:t>8%</w:t>
             </w:r>
           </w:p>
         </w:tc>
@@ -2742,25 +2761,7 @@
                 <w:rFonts w:ascii="Calibri" w:hAnsi="Calibri"/>
                 <w:sz w:val="18"/>
               </w:rPr>
-              <w:t>N/A</w:t>
-            </w:r>
-          </w:p>
-        </w:tc>
-        <w:tc>
-          <w:tcPr>
-            <w:tcW w:type="dxa" w:w="960"/>
-            <w:shd w:val="clear" w:color="auto" w:fill="D4F0D4"/>
-          </w:tcPr>
-          <w:p>
-            <w:pPr>
-              <w:jc w:val="center"/>
-            </w:pPr>
-            <w:r>
-              <w:rPr>
-                <w:rFonts w:ascii="Calibri" w:hAnsi="Calibri"/>
-                <w:sz w:val="18"/>
-              </w:rPr>
-              <w:t>36%</w:t>
+              <w:t>39%</w:t>
             </w:r>
           </w:p>
         </w:tc>
@@ -2850,6 +2851,59 @@
       </w:r>
     </w:p>
     <w:p>
+      <w:pPr>
+        <w:ind w:left="360"/>
+      </w:pPr>
+      <w:r>
+        <w:t xml:space="preserve">• </w:t>
+      </w:r>
+      <w:r>
+        <w:rPr>
+          <w:b/>
+        </w:rPr>
+        <w:t xml:space="preserve">Construction and Installation: </w:t>
+      </w:r>
+      <w:r>
+        <w:t xml:space="preserve">Completed </w:t>
+      </w:r>
+      <w:r>
+        <w:rPr>
+          <w:color w:val="FF0000"/>
+        </w:rPr>
+        <w:t>behind schedule</w:t>
+      </w:r>
+      <w:r>
+        <w:t xml:space="preserve"> (230% of planned duration). Partial income received (64%). Cost </w:t>
+      </w:r>
+      <w:r>
+        <w:rPr>
+          <w:color w:val="FF0000"/>
+        </w:rPr>
+        <w:t>over budget</w:t>
+      </w:r>
+      <w:r>
+        <w:t xml:space="preserve"> (173% of planned). </w:t>
+      </w:r>
+      <w:r>
+        <w:rPr>
+          <w:color w:val="FF0000"/>
+        </w:rPr>
+        <w:t>Loss (</w:t>
+      </w:r>
+      <w:r>
+        <w:t xml:space="preserve">-53% margin). Note: This negative margin may be due to the lagging of receiving invoices, which are usually sent at the end of task or end of month. </w:t>
+      </w:r>
+      <w:r>
+        <w:rPr>
+          <w:color w:val="FF0000"/>
+        </w:rPr>
+        <w:t>Labor over budget</w:t>
+      </w:r>
+      <w:r>
+        <w:t xml:space="preserve"> (116% of planned).</w:t>
+      </w:r>
+    </w:p>
+    <w:p>
       <w:r>
         <w:rPr>
           <w:b/>
@@ -2868,19 +2922,10 @@
         <w:rPr>
           <w:b/>
         </w:rPr>
-        <w:t xml:space="preserve">Construction and Installation: </w:t>
+        <w:t xml:space="preserve">Operation and Maintenance: </w:t>
       </w:r>
       <w:r>
-        <w:t xml:space="preserve">Currently active with ongoing operations. Currently burning 163% of the budget and 121% of the planned labor while the duration is at 217% expected. </w:t>
-      </w:r>
-      <w:r>
-        <w:rPr>
-          <w:color w:val="FF0000"/>
-        </w:rPr>
-        <w:t>A delay is expected</w:t>
-      </w:r>
-      <w:r>
-        <w:t>.</w:t>
+        <w:t>Currently active with ongoing operations. Currently burning 4% of the budget and 8% of the planned labor while the duration is at 2% expected. Progress tracking shows steady advancement toward completion targets.</w:t>
       </w:r>
     </w:p>
     <w:p>
@@ -2889,23 +2934,6 @@
           <w:b/>
         </w:rPr>
         <w:t>Future Tasks (3 remaining):</w:t>
-      </w:r>
-    </w:p>
-    <w:p>
-      <w:pPr>
-        <w:ind w:left="360"/>
-      </w:pPr>
-      <w:r>
-        <w:t xml:space="preserve">• </w:t>
-      </w:r>
-      <w:r>
-        <w:rPr>
-          <w:b/>
-        </w:rPr>
-        <w:t xml:space="preserve">Operation and Maintenance: </w:t>
-      </w:r>
-      <w:r>
-        <w:t>Actual: 12/08/25 - 06/25/26 | Baseline: 10/14/2025 - 05/01/2026</w:t>
       </w:r>
     </w:p>
     <w:p>

</xml_diff>

<commit_message>
Update web reports - 2026-01-20 18:02:25
</commit_message>
<xml_diff>
--- a/Ohio Hospital Project Cost Tracking Report.docx
+++ b/Ohio Hospital Project Cost Tracking Report.docx
@@ -16,7 +16,7 @@
         <w:jc w:val="center"/>
       </w:pPr>
       <w:r>
-        <w:t>Report Date: December 12, 2025</w:t>
+        <w:t>Report Date: December 31, 2025</w:t>
       </w:r>
     </w:p>
     <w:p>
@@ -126,6 +126,7 @@
             <w:r>
               <w:rPr>
                 <w:rFonts w:ascii="Calibri" w:hAnsi="Calibri"/>
+                <w:b/>
                 <w:sz w:val="18"/>
               </w:rPr>
               <w:t>400</w:t>
@@ -143,7 +144,6 @@
             <w:r>
               <w:rPr>
                 <w:rFonts w:ascii="Calibri" w:hAnsi="Calibri"/>
-                <w:b/>
                 <w:sz w:val="18"/>
               </w:rPr>
               <w:t>500</w:t>
@@ -282,6 +282,7 @@
             <w:r>
               <w:rPr>
                 <w:rFonts w:ascii="Calibri" w:hAnsi="Calibri"/>
+                <w:b/>
                 <w:sz w:val="18"/>
               </w:rPr>
               <w:t>Construction</w:t>
@@ -299,7 +300,6 @@
             <w:r>
               <w:rPr>
                 <w:rFonts w:ascii="Calibri" w:hAnsi="Calibri"/>
-                <w:b/>
                 <w:sz w:val="18"/>
               </w:rPr>
               <w:t>Heating</w:t>
@@ -439,9 +439,10 @@
             <w:r>
               <w:rPr>
                 <w:rFonts w:ascii="Calibri" w:hAnsi="Calibri"/>
+                <w:b/>
                 <w:sz w:val="18"/>
               </w:rPr>
-              <w:t>Completed</w:t>
+              <w:t>In Progress</w:t>
             </w:r>
           </w:p>
         </w:tc>
@@ -456,10 +457,9 @@
             <w:r>
               <w:rPr>
                 <w:rFonts w:ascii="Calibri" w:hAnsi="Calibri"/>
-                <w:b/>
                 <w:sz w:val="18"/>
               </w:rPr>
-              <w:t>In Progress</w:t>
+              <w:t>Future</w:t>
             </w:r>
           </w:p>
         </w:tc>
@@ -596,27 +596,10 @@
             <w:r>
               <w:rPr>
                 <w:rFonts w:ascii="Calibri" w:hAnsi="Calibri"/>
-                <w:sz w:val="18"/>
-              </w:rPr>
-              <w:t>09/02/25 - 12/05/25</w:t>
-            </w:r>
-          </w:p>
-        </w:tc>
-        <w:tc>
-          <w:tcPr>
-            <w:tcW w:type="dxa" w:w="960"/>
-          </w:tcPr>
-          <w:p>
-            <w:pPr>
-              <w:jc w:val="center"/>
-            </w:pPr>
-            <w:r>
-              <w:rPr>
-                <w:rFonts w:ascii="Calibri" w:hAnsi="Calibri"/>
                 <w:b/>
                 <w:sz w:val="18"/>
               </w:rPr>
-              <w:t>12/08/25 - 06/25/26</w:t>
+              <w:t>09/02/25 - 01/26/26</w:t>
             </w:r>
           </w:p>
         </w:tc>
@@ -633,7 +616,7 @@
                 <w:rFonts w:ascii="Calibri" w:hAnsi="Calibri"/>
                 <w:sz w:val="18"/>
               </w:rPr>
-              <w:t>06/26/26 - 07/17/26</w:t>
+              <w:t>01/27/26 - 08/14/26</w:t>
             </w:r>
           </w:p>
         </w:tc>
@@ -650,7 +633,7 @@
                 <w:rFonts w:ascii="Calibri" w:hAnsi="Calibri"/>
                 <w:sz w:val="18"/>
               </w:rPr>
-              <w:t>06/26/26 - 08/20/26</w:t>
+              <w:t>08/17/26 - 09/07/26</w:t>
             </w:r>
           </w:p>
         </w:tc>
@@ -667,7 +650,24 @@
                 <w:rFonts w:ascii="Calibri" w:hAnsi="Calibri"/>
                 <w:sz w:val="18"/>
               </w:rPr>
-              <w:t>04/01/25 - 08/20/26</w:t>
+              <w:t>08/17/26 - 10/09/26</w:t>
+            </w:r>
+          </w:p>
+        </w:tc>
+        <w:tc>
+          <w:tcPr>
+            <w:tcW w:type="dxa" w:w="960"/>
+          </w:tcPr>
+          <w:p>
+            <w:pPr>
+              <w:jc w:val="center"/>
+            </w:pPr>
+            <w:r>
+              <w:rPr>
+                <w:rFonts w:ascii="Calibri" w:hAnsi="Calibri"/>
+                <w:sz w:val="18"/>
+              </w:rPr>
+              <w:t>04/01/25 - 10/09/26</w:t>
             </w:r>
           </w:p>
         </w:tc>
@@ -753,6 +753,7 @@
             <w:r>
               <w:rPr>
                 <w:rFonts w:ascii="Calibri" w:hAnsi="Calibri"/>
+                <w:b/>
                 <w:sz w:val="18"/>
               </w:rPr>
               <w:t>30</w:t>
@@ -770,7 +771,6 @@
             <w:r>
               <w:rPr>
                 <w:rFonts w:ascii="Calibri" w:hAnsi="Calibri"/>
-                <w:b/>
                 <w:sz w:val="18"/>
               </w:rPr>
               <w:t>200</w:t>
@@ -824,7 +824,7 @@
                 <w:rFonts w:ascii="Calibri" w:hAnsi="Calibri"/>
                 <w:sz w:val="18"/>
               </w:rPr>
-              <w:t>506</w:t>
+              <w:t>556</w:t>
             </w:r>
           </w:p>
         </w:tc>
@@ -910,27 +910,10 @@
             <w:r>
               <w:rPr>
                 <w:rFonts w:ascii="Calibri" w:hAnsi="Calibri"/>
-                <w:sz w:val="18"/>
-              </w:rPr>
-              <w:t>69</w:t>
-            </w:r>
-          </w:p>
-        </w:tc>
-        <w:tc>
-          <w:tcPr>
-            <w:tcW w:type="dxa" w:w="960"/>
-          </w:tcPr>
-          <w:p>
-            <w:pPr>
-              <w:jc w:val="center"/>
-            </w:pPr>
-            <w:r>
-              <w:rPr>
-                <w:rFonts w:ascii="Calibri" w:hAnsi="Calibri"/>
                 <w:b/>
                 <w:sz w:val="18"/>
               </w:rPr>
-              <w:t>4</w:t>
+              <w:t>87</w:t>
             </w:r>
           </w:p>
         </w:tc>
@@ -981,7 +964,24 @@
                 <w:rFonts w:ascii="Calibri" w:hAnsi="Calibri"/>
                 <w:sz w:val="18"/>
               </w:rPr>
-              <w:t>255</w:t>
+              <w:t>N/A</w:t>
+            </w:r>
+          </w:p>
+        </w:tc>
+        <w:tc>
+          <w:tcPr>
+            <w:tcW w:type="dxa" w:w="960"/>
+          </w:tcPr>
+          <w:p>
+            <w:pPr>
+              <w:jc w:val="center"/>
+            </w:pPr>
+            <w:r>
+              <w:rPr>
+                <w:rFonts w:ascii="Calibri" w:hAnsi="Calibri"/>
+                <w:sz w:val="18"/>
+              </w:rPr>
+              <w:t>274</w:t>
             </w:r>
           </w:p>
         </w:tc>
@@ -1073,29 +1073,11 @@
             <w:r>
               <w:rPr>
                 <w:rFonts w:ascii="Calibri" w:hAnsi="Calibri"/>
+                <w:b/>
                 <w:color w:val="FF0000"/>
                 <w:sz w:val="18"/>
               </w:rPr>
-              <w:t>230%</w:t>
-            </w:r>
-          </w:p>
-        </w:tc>
-        <w:tc>
-          <w:tcPr>
-            <w:tcW w:type="dxa" w:w="960"/>
-            <w:shd w:val="clear" w:color="auto" w:fill="D4F0D4"/>
-          </w:tcPr>
-          <w:p>
-            <w:pPr>
-              <w:jc w:val="center"/>
-            </w:pPr>
-            <w:r>
-              <w:rPr>
-                <w:rFonts w:ascii="Calibri" w:hAnsi="Calibri"/>
-                <w:b/>
-                <w:sz w:val="18"/>
-              </w:rPr>
-              <w:t>2%</w:t>
+              <w:t>290%</w:t>
             </w:r>
           </w:p>
         </w:tc>
@@ -1149,7 +1131,25 @@
                 <w:rFonts w:ascii="Calibri" w:hAnsi="Calibri"/>
                 <w:sz w:val="18"/>
               </w:rPr>
-              <w:t>50%</w:t>
+              <w:t>N/A</w:t>
+            </w:r>
+          </w:p>
+        </w:tc>
+        <w:tc>
+          <w:tcPr>
+            <w:tcW w:type="dxa" w:w="960"/>
+            <w:shd w:val="clear" w:color="auto" w:fill="D4F0D4"/>
+          </w:tcPr>
+          <w:p>
+            <w:pPr>
+              <w:jc w:val="center"/>
+            </w:pPr>
+            <w:r>
+              <w:rPr>
+                <w:rFonts w:ascii="Calibri" w:hAnsi="Calibri"/>
+                <w:sz w:val="18"/>
+              </w:rPr>
+              <w:t>49%</w:t>
             </w:r>
           </w:p>
         </w:tc>
@@ -1235,6 +1235,7 @@
             <w:r>
               <w:rPr>
                 <w:rFonts w:ascii="Calibri" w:hAnsi="Calibri"/>
+                <w:b/>
                 <w:sz w:val="18"/>
               </w:rPr>
               <w:t>$279,193</w:t>
@@ -1252,7 +1253,6 @@
             <w:r>
               <w:rPr>
                 <w:rFonts w:ascii="Calibri" w:hAnsi="Calibri"/>
-                <w:b/>
                 <w:sz w:val="18"/>
               </w:rPr>
               <w:t>$648,306</w:t>
@@ -1392,6 +1392,7 @@
             <w:r>
               <w:rPr>
                 <w:rFonts w:ascii="Calibri" w:hAnsi="Calibri"/>
+                <w:b/>
                 <w:sz w:val="18"/>
               </w:rPr>
               <w:t>$178,499</w:t>
@@ -1409,7 +1410,6 @@
             <w:r>
               <w:rPr>
                 <w:rFonts w:ascii="Calibri" w:hAnsi="Calibri"/>
-                <w:b/>
                 <w:sz w:val="18"/>
               </w:rPr>
               <w:t>$0</w:t>
@@ -1554,6 +1554,7 @@
             <w:r>
               <w:rPr>
                 <w:rFonts w:ascii="Calibri" w:hAnsi="Calibri"/>
+                <w:b/>
                 <w:sz w:val="18"/>
               </w:rPr>
               <w:t>64%</w:t>
@@ -1572,7 +1573,6 @@
             <w:r>
               <w:rPr>
                 <w:rFonts w:ascii="Calibri" w:hAnsi="Calibri"/>
-                <w:b/>
                 <w:sz w:val="18"/>
               </w:rPr>
               <w:t>N/A</w:t>
@@ -1715,6 +1715,7 @@
             <w:r>
               <w:rPr>
                 <w:rFonts w:ascii="Calibri" w:hAnsi="Calibri"/>
+                <w:b/>
                 <w:sz w:val="18"/>
               </w:rPr>
               <w:t>$218,009</w:t>
@@ -1732,7 +1733,6 @@
             <w:r>
               <w:rPr>
                 <w:rFonts w:ascii="Calibri" w:hAnsi="Calibri"/>
-                <w:b/>
                 <w:sz w:val="18"/>
               </w:rPr>
               <w:t>$437,461</w:t>
@@ -1840,7 +1840,7 @@
                 <w:rFonts w:ascii="Calibri" w:hAnsi="Calibri"/>
                 <w:sz w:val="18"/>
               </w:rPr>
-              <w:t>$239,306</w:t>
+              <w:t>$239,401</w:t>
             </w:r>
           </w:p>
         </w:tc>
@@ -1872,27 +1872,10 @@
             <w:r>
               <w:rPr>
                 <w:rFonts w:ascii="Calibri" w:hAnsi="Calibri"/>
-                <w:sz w:val="18"/>
-              </w:rPr>
-              <w:t>$377,704</w:t>
-            </w:r>
-          </w:p>
-        </w:tc>
-        <w:tc>
-          <w:tcPr>
-            <w:tcW w:type="dxa" w:w="960"/>
-          </w:tcPr>
-          <w:p>
-            <w:pPr>
-              <w:jc w:val="center"/>
-            </w:pPr>
-            <w:r>
-              <w:rPr>
-                <w:rFonts w:ascii="Calibri" w:hAnsi="Calibri"/>
                 <w:b/>
                 <w:sz w:val="18"/>
               </w:rPr>
-              <w:t>$15,350</w:t>
+              <w:t>$445,294</w:t>
             </w:r>
           </w:p>
         </w:tc>
@@ -1943,7 +1926,24 @@
                 <w:rFonts w:ascii="Calibri" w:hAnsi="Calibri"/>
                 <w:sz w:val="18"/>
               </w:rPr>
-              <w:t>$1,074,779</w:t>
+              <w:t>$0</w:t>
+            </w:r>
+          </w:p>
+        </w:tc>
+        <w:tc>
+          <w:tcPr>
+            <w:tcW w:type="dxa" w:w="960"/>
+          </w:tcPr>
+          <w:p>
+            <w:pPr>
+              <w:jc w:val="center"/>
+            </w:pPr>
+            <w:r>
+              <w:rPr>
+                <w:rFonts w:ascii="Calibri" w:hAnsi="Calibri"/>
+                <w:sz w:val="18"/>
+              </w:rPr>
+              <w:t>$1,127,114</w:t>
             </w:r>
           </w:p>
         </w:tc>
@@ -2034,29 +2034,11 @@
             <w:r>
               <w:rPr>
                 <w:rFonts w:ascii="Calibri" w:hAnsi="Calibri"/>
+                <w:b/>
                 <w:color w:val="FF0000"/>
                 <w:sz w:val="18"/>
               </w:rPr>
-              <w:t>173%</w:t>
-            </w:r>
-          </w:p>
-        </w:tc>
-        <w:tc>
-          <w:tcPr>
-            <w:tcW w:type="dxa" w:w="960"/>
-            <w:shd w:val="clear" w:color="auto" w:fill="D4F0D4"/>
-          </w:tcPr>
-          <w:p>
-            <w:pPr>
-              <w:jc w:val="center"/>
-            </w:pPr>
-            <w:r>
-              <w:rPr>
-                <w:rFonts w:ascii="Calibri" w:hAnsi="Calibri"/>
-                <w:b/>
-                <w:sz w:val="18"/>
-              </w:rPr>
-              <w:t>4%</w:t>
+              <w:t>204%</w:t>
             </w:r>
           </w:p>
         </w:tc>
@@ -2110,7 +2092,25 @@
                 <w:rFonts w:ascii="Calibri" w:hAnsi="Calibri"/>
                 <w:sz w:val="18"/>
               </w:rPr>
-              <w:t>59%</w:t>
+              <w:t>N/A</w:t>
+            </w:r>
+          </w:p>
+        </w:tc>
+        <w:tc>
+          <w:tcPr>
+            <w:tcW w:type="dxa" w:w="960"/>
+            <w:shd w:val="clear" w:color="auto" w:fill="D4F0D4"/>
+          </w:tcPr>
+          <w:p>
+            <w:pPr>
+              <w:jc w:val="center"/>
+            </w:pPr>
+            <w:r>
+              <w:rPr>
+                <w:rFonts w:ascii="Calibri" w:hAnsi="Calibri"/>
+                <w:sz w:val="18"/>
+              </w:rPr>
+              <w:t>62%</w:t>
             </w:r>
           </w:p>
         </w:tc>
@@ -2201,10 +2201,11 @@
             <w:r>
               <w:rPr>
                 <w:rFonts w:ascii="Calibri" w:hAnsi="Calibri"/>
+                <w:b/>
                 <w:color w:val="FF0000"/>
                 <w:sz w:val="18"/>
               </w:rPr>
-              <w:t>-53%</w:t>
+              <w:t>-60%</w:t>
             </w:r>
           </w:p>
         </w:tc>
@@ -2220,11 +2221,9 @@
             <w:r>
               <w:rPr>
                 <w:rFonts w:ascii="Calibri" w:hAnsi="Calibri"/>
-                <w:b/>
-                <w:color w:val="FF0000"/>
                 <w:sz w:val="18"/>
               </w:rPr>
-              <w:t>-100%</w:t>
+              <w:t>N/A</w:t>
             </w:r>
           </w:p>
         </w:tc>
@@ -2279,7 +2278,7 @@
                 <w:color w:val="FF0000"/>
                 <w:sz w:val="18"/>
               </w:rPr>
-              <w:t>-4%</w:t>
+              <w:t>-8%</w:t>
             </w:r>
           </w:p>
         </w:tc>
@@ -2365,6 +2364,7 @@
             <w:r>
               <w:rPr>
                 <w:rFonts w:ascii="Calibri" w:hAnsi="Calibri"/>
+                <w:b/>
                 <w:sz w:val="18"/>
               </w:rPr>
               <w:t>195</w:t>
@@ -2382,7 +2382,6 @@
             <w:r>
               <w:rPr>
                 <w:rFonts w:ascii="Calibri" w:hAnsi="Calibri"/>
-                <w:b/>
                 <w:sz w:val="18"/>
               </w:rPr>
               <w:t>537</w:t>
@@ -2522,27 +2521,10 @@
             <w:r>
               <w:rPr>
                 <w:rFonts w:ascii="Calibri" w:hAnsi="Calibri"/>
-                <w:sz w:val="18"/>
-              </w:rPr>
-              <w:t>227</w:t>
-            </w:r>
-          </w:p>
-        </w:tc>
-        <w:tc>
-          <w:tcPr>
-            <w:tcW w:type="dxa" w:w="960"/>
-          </w:tcPr>
-          <w:p>
-            <w:pPr>
-              <w:jc w:val="center"/>
-            </w:pPr>
-            <w:r>
-              <w:rPr>
-                <w:rFonts w:ascii="Calibri" w:hAnsi="Calibri"/>
                 <w:b/>
                 <w:sz w:val="18"/>
               </w:rPr>
-              <w:t>45</w:t>
+              <w:t>297</w:t>
             </w:r>
           </w:p>
         </w:tc>
@@ -2593,7 +2575,24 @@
                 <w:rFonts w:ascii="Calibri" w:hAnsi="Calibri"/>
                 <w:sz w:val="18"/>
               </w:rPr>
-              <w:t>449</w:t>
+              <w:t>0</w:t>
+            </w:r>
+          </w:p>
+        </w:tc>
+        <w:tc>
+          <w:tcPr>
+            <w:tcW w:type="dxa" w:w="960"/>
+          </w:tcPr>
+          <w:p>
+            <w:pPr>
+              <w:jc w:val="center"/>
+            </w:pPr>
+            <w:r>
+              <w:rPr>
+                <w:rFonts w:ascii="Calibri" w:hAnsi="Calibri"/>
+                <w:sz w:val="18"/>
+              </w:rPr>
+              <w:t>474</w:t>
             </w:r>
           </w:p>
         </w:tc>
@@ -2685,29 +2684,11 @@
             <w:r>
               <w:rPr>
                 <w:rFonts w:ascii="Calibri" w:hAnsi="Calibri"/>
+                <w:b/>
                 <w:color w:val="FF0000"/>
                 <w:sz w:val="18"/>
               </w:rPr>
-              <w:t>116%</w:t>
-            </w:r>
-          </w:p>
-        </w:tc>
-        <w:tc>
-          <w:tcPr>
-            <w:tcW w:type="dxa" w:w="960"/>
-            <w:shd w:val="clear" w:color="auto" w:fill="D4F0D4"/>
-          </w:tcPr>
-          <w:p>
-            <w:pPr>
-              <w:jc w:val="center"/>
-            </w:pPr>
-            <w:r>
-              <w:rPr>
-                <w:rFonts w:ascii="Calibri" w:hAnsi="Calibri"/>
-                <w:b/>
-                <w:sz w:val="18"/>
-              </w:rPr>
-              <w:t>8%</w:t>
+              <w:t>152%</w:t>
             </w:r>
           </w:p>
         </w:tc>
@@ -2761,7 +2742,25 @@
                 <w:rFonts w:ascii="Calibri" w:hAnsi="Calibri"/>
                 <w:sz w:val="18"/>
               </w:rPr>
-              <w:t>39%</w:t>
+              <w:t>N/A</w:t>
+            </w:r>
+          </w:p>
+        </w:tc>
+        <w:tc>
+          <w:tcPr>
+            <w:tcW w:type="dxa" w:w="960"/>
+            <w:shd w:val="clear" w:color="auto" w:fill="D4F0D4"/>
+          </w:tcPr>
+          <w:p>
+            <w:pPr>
+              <w:jc w:val="center"/>
+            </w:pPr>
+            <w:r>
+              <w:rPr>
+                <w:rFonts w:ascii="Calibri" w:hAnsi="Calibri"/>
+                <w:sz w:val="18"/>
+              </w:rPr>
+              <w:t>41%</w:t>
             </w:r>
           </w:p>
         </w:tc>
@@ -2851,59 +2850,6 @@
       </w:r>
     </w:p>
     <w:p>
-      <w:pPr>
-        <w:ind w:left="360"/>
-      </w:pPr>
-      <w:r>
-        <w:t xml:space="preserve">• </w:t>
-      </w:r>
-      <w:r>
-        <w:rPr>
-          <w:b/>
-        </w:rPr>
-        <w:t xml:space="preserve">Construction and Installation: </w:t>
-      </w:r>
-      <w:r>
-        <w:t xml:space="preserve">Completed </w:t>
-      </w:r>
-      <w:r>
-        <w:rPr>
-          <w:color w:val="FF0000"/>
-        </w:rPr>
-        <w:t>behind schedule</w:t>
-      </w:r>
-      <w:r>
-        <w:t xml:space="preserve"> (230% of planned duration). Partial income received (64%). Cost </w:t>
-      </w:r>
-      <w:r>
-        <w:rPr>
-          <w:color w:val="FF0000"/>
-        </w:rPr>
-        <w:t>over budget</w:t>
-      </w:r>
-      <w:r>
-        <w:t xml:space="preserve"> (173% of planned). </w:t>
-      </w:r>
-      <w:r>
-        <w:rPr>
-          <w:color w:val="FF0000"/>
-        </w:rPr>
-        <w:t>Loss (</w:t>
-      </w:r>
-      <w:r>
-        <w:t xml:space="preserve">-53% margin). Note: This negative margin may be due to the lagging of receiving invoices, which are usually sent at the end of task or end of month. </w:t>
-      </w:r>
-      <w:r>
-        <w:rPr>
-          <w:color w:val="FF0000"/>
-        </w:rPr>
-        <w:t>Labor over budget</w:t>
-      </w:r>
-      <w:r>
-        <w:t xml:space="preserve"> (116% of planned).</w:t>
-      </w:r>
-    </w:p>
-    <w:p>
       <w:r>
         <w:rPr>
           <w:b/>
@@ -2922,10 +2868,19 @@
         <w:rPr>
           <w:b/>
         </w:rPr>
-        <w:t xml:space="preserve">Operation and Maintenance: </w:t>
+        <w:t xml:space="preserve">Construction and Installation: </w:t>
       </w:r>
       <w:r>
-        <w:t>Currently active with ongoing operations. Currently burning 4% of the budget and 8% of the planned labor while the duration is at 2% expected. Progress tracking shows steady advancement toward completion targets.</w:t>
+        <w:t xml:space="preserve">Currently active with ongoing operations. Currently burning 204% of the budget and 152% of the planned labor while the duration is at 290% expected. </w:t>
+      </w:r>
+      <w:r>
+        <w:rPr>
+          <w:color w:val="FF0000"/>
+        </w:rPr>
+        <w:t>A delay is expected</w:t>
+      </w:r>
+      <w:r>
+        <w:t>.</w:t>
       </w:r>
     </w:p>
     <w:p>
@@ -2947,10 +2902,27 @@
         <w:rPr>
           <w:b/>
         </w:rPr>
+        <w:t xml:space="preserve">Operation and Maintenance: </w:t>
+      </w:r>
+      <w:r>
+        <w:t>Actual: 01/27/26 - 08/14/26 | Baseline: 10/14/2025 - 05/01/2026</w:t>
+      </w:r>
+    </w:p>
+    <w:p>
+      <w:pPr>
+        <w:ind w:left="360"/>
+      </w:pPr>
+      <w:r>
+        <w:t xml:space="preserve">• </w:t>
+      </w:r>
+      <w:r>
+        <w:rPr>
+          <w:b/>
+        </w:rPr>
         <w:t xml:space="preserve">Demobilization: </w:t>
       </w:r>
       <w:r>
-        <w:t>Actual: 06/26/26 - 07/17/26 | Baseline: 05/04/2026 - 05/25/2026</w:t>
+        <w:t>Actual: 08/17/26 - 09/07/26 | Baseline: 05/04/2026 - 05/25/2026</w:t>
       </w:r>
     </w:p>
     <w:p>
@@ -2967,7 +2939,7 @@
         <w:t xml:space="preserve">Reporting: </w:t>
       </w:r>
       <w:r>
-        <w:t>Actual: 06/26/26 - 08/20/26 | Baseline: 05/04/2026 - 06/26/2026</w:t>
+        <w:t>Actual: 08/17/26 - 10/09/26 | Baseline: 05/04/2026 - 06/26/2026</w:t>
       </w:r>
     </w:p>
     <w:p>

</xml_diff>

<commit_message>
Update web reports - 2026-01-29 22:41:12
</commit_message>
<xml_diff>
--- a/Ohio Hospital Project Cost Tracking Report.docx
+++ b/Ohio Hospital Project Cost Tracking Report.docx
@@ -16,7 +16,7 @@
         <w:jc w:val="center"/>
       </w:pPr>
       <w:r>
-        <w:t>Report Date: December 31, 2025</w:t>
+        <w:t>Report Date: January 20, 2026</w:t>
       </w:r>
     </w:p>
     <w:p>
@@ -913,7 +913,7 @@
                 <w:b/>
                 <w:sz w:val="18"/>
               </w:rPr>
-              <w:t>87</w:t>
+              <w:t>101</w:t>
             </w:r>
           </w:p>
         </w:tc>
@@ -981,7 +981,7 @@
                 <w:rFonts w:ascii="Calibri" w:hAnsi="Calibri"/>
                 <w:sz w:val="18"/>
               </w:rPr>
-              <w:t>274</w:t>
+              <w:t>294</w:t>
             </w:r>
           </w:p>
         </w:tc>
@@ -1077,7 +1077,7 @@
                 <w:color w:val="FF0000"/>
                 <w:sz w:val="18"/>
               </w:rPr>
-              <w:t>290%</w:t>
+              <w:t>337%</w:t>
             </w:r>
           </w:p>
         </w:tc>
@@ -1149,7 +1149,7 @@
                 <w:rFonts w:ascii="Calibri" w:hAnsi="Calibri"/>
                 <w:sz w:val="18"/>
               </w:rPr>
-              <w:t>49%</w:t>
+              <w:t>53%</w:t>
             </w:r>
           </w:p>
         </w:tc>
@@ -1857,7 +1857,7 @@
                 <w:rFonts w:ascii="Calibri" w:hAnsi="Calibri"/>
                 <w:sz w:val="18"/>
               </w:rPr>
-              <w:t>$424,588</w:t>
+              <w:t>$426,268</w:t>
             </w:r>
           </w:p>
         </w:tc>
@@ -1875,7 +1875,7 @@
                 <w:b/>
                 <w:sz w:val="18"/>
               </w:rPr>
-              <w:t>$445,294</w:t>
+              <w:t>$468,582</w:t>
             </w:r>
           </w:p>
         </w:tc>
@@ -1943,7 +1943,7 @@
                 <w:rFonts w:ascii="Calibri" w:hAnsi="Calibri"/>
                 <w:sz w:val="18"/>
               </w:rPr>
-              <w:t>$1,127,114</w:t>
+              <w:t>$1,152,082</w:t>
             </w:r>
           </w:p>
         </w:tc>
@@ -2018,7 +2018,7 @@
                 <w:rFonts w:ascii="Calibri" w:hAnsi="Calibri"/>
                 <w:sz w:val="18"/>
               </w:rPr>
-              <w:t>85%</w:t>
+              <w:t>86%</w:t>
             </w:r>
           </w:p>
         </w:tc>
@@ -2038,7 +2038,7 @@
                 <w:color w:val="FF0000"/>
                 <w:sz w:val="18"/>
               </w:rPr>
-              <w:t>204%</w:t>
+              <w:t>215%</w:t>
             </w:r>
           </w:p>
         </w:tc>
@@ -2110,7 +2110,7 @@
                 <w:rFonts w:ascii="Calibri" w:hAnsi="Calibri"/>
                 <w:sz w:val="18"/>
               </w:rPr>
-              <w:t>62%</w:t>
+              <w:t>64%</w:t>
             </w:r>
           </w:p>
         </w:tc>
@@ -2205,7 +2205,7 @@
                 <w:color w:val="FF0000"/>
                 <w:sz w:val="18"/>
               </w:rPr>
-              <w:t>-60%</w:t>
+              <w:t>-62%</w:t>
             </w:r>
           </w:p>
         </w:tc>
@@ -2278,7 +2278,7 @@
                 <w:color w:val="FF0000"/>
                 <w:sz w:val="18"/>
               </w:rPr>
-              <w:t>-8%</w:t>
+              <w:t>-10%</w:t>
             </w:r>
           </w:p>
         </w:tc>
@@ -2524,7 +2524,24 @@
                 <w:b/>
                 <w:sz w:val="18"/>
               </w:rPr>
-              <w:t>297</w:t>
+              <w:t>316</w:t>
+            </w:r>
+          </w:p>
+        </w:tc>
+        <w:tc>
+          <w:tcPr>
+            <w:tcW w:type="dxa" w:w="960"/>
+          </w:tcPr>
+          <w:p>
+            <w:pPr>
+              <w:jc w:val="center"/>
+            </w:pPr>
+            <w:r>
+              <w:rPr>
+                <w:rFonts w:ascii="Calibri" w:hAnsi="Calibri"/>
+                <w:sz w:val="18"/>
+              </w:rPr>
+              <w:t>18</w:t>
             </w:r>
           </w:p>
         </w:tc>
@@ -2575,24 +2592,7 @@
                 <w:rFonts w:ascii="Calibri" w:hAnsi="Calibri"/>
                 <w:sz w:val="18"/>
               </w:rPr>
-              <w:t>0</w:t>
-            </w:r>
-          </w:p>
-        </w:tc>
-        <w:tc>
-          <w:tcPr>
-            <w:tcW w:type="dxa" w:w="960"/>
-          </w:tcPr>
-          <w:p>
-            <w:pPr>
-              <w:jc w:val="center"/>
-            </w:pPr>
-            <w:r>
-              <w:rPr>
-                <w:rFonts w:ascii="Calibri" w:hAnsi="Calibri"/>
-                <w:sz w:val="18"/>
-              </w:rPr>
-              <w:t>474</w:t>
+              <w:t>511</w:t>
             </w:r>
           </w:p>
         </w:tc>
@@ -2688,7 +2688,7 @@
                 <w:color w:val="FF0000"/>
                 <w:sz w:val="18"/>
               </w:rPr>
-              <w:t>152%</w:t>
+              <w:t>162%</w:t>
             </w:r>
           </w:p>
         </w:tc>
@@ -2760,7 +2760,7 @@
                 <w:rFonts w:ascii="Calibri" w:hAnsi="Calibri"/>
                 <w:sz w:val="18"/>
               </w:rPr>
-              <w:t>41%</w:t>
+              <w:t>44%</w:t>
             </w:r>
           </w:p>
         </w:tc>
@@ -2837,7 +2837,7 @@
         <w:t xml:space="preserve">Drilling and Well Installation: </w:t>
       </w:r>
       <w:r>
-        <w:t xml:space="preserve">Completed on schedule (89% of planned duration). Partial income received (78%). Cost within budget (85% of planned). Profitable (9% margin). Labor </w:t>
+        <w:t xml:space="preserve">Completed on schedule (89% of planned duration). Partial income received (78%). Cost within budget (86% of planned). Profitable (9% margin). Labor </w:t>
       </w:r>
       <w:r>
         <w:rPr>
@@ -2871,7 +2871,7 @@
         <w:t xml:space="preserve">Construction and Installation: </w:t>
       </w:r>
       <w:r>
-        <w:t xml:space="preserve">Currently active with ongoing operations. Currently burning 204% of the budget and 152% of the planned labor while the duration is at 290% expected. </w:t>
+        <w:t xml:space="preserve">Currently active with ongoing operations. Currently burning 215% of the budget and 162% of the planned labor while the duration is at 337% expected. </w:t>
       </w:r>
       <w:r>
         <w:rPr>

</xml_diff>